<commit_message>
se deja casi terminado el documento PT-AC
</commit_message>
<xml_diff>
--- a/PT-AC-001-AdministracionDeLaConfiguracion - 1.docx
+++ b/PT-AC-001-AdministracionDeLaConfiguracion - 1.docx
@@ -2,6 +2,16 @@
 <file path=word/document.xml><?xml version="1.0" encoding="utf-8"?>
 <w:document xmlns:mc="http://schemas.openxmlformats.org/markup-compatibility/2006" xmlns:o="urn:schemas-microsoft-com:office:office" xmlns:r="http://schemas.openxmlformats.org/officeDocument/2006/relationships" xmlns:m="http://schemas.openxmlformats.org/officeDocument/2006/math" xmlns:v="urn:schemas-microsoft-com:vml" xmlns:wp="http://schemas.openxmlformats.org/drawingml/2006/wordprocessingDrawing" xmlns:w10="urn:schemas-microsoft-com:office:word" xmlns:w="http://schemas.openxmlformats.org/wordprocessingml/2006/main" xmlns:wne="http://schemas.microsoft.com/office/word/2006/wordml" xmlns:sl="http://schemas.openxmlformats.org/schemaLibrary/2006/main" xmlns:a="http://schemas.openxmlformats.org/drawingml/2006/main" xmlns:pic="http://schemas.openxmlformats.org/drawingml/2006/picture" xmlns:c="http://schemas.openxmlformats.org/drawingml/2006/chart" xmlns:lc="http://schemas.openxmlformats.org/drawingml/2006/lockedCanvas" xmlns:dgm="http://schemas.openxmlformats.org/drawingml/2006/diagram" xmlns:wps="http://schemas.microsoft.com/office/word/2010/wordprocessingShape" xmlns:wpg="http://schemas.microsoft.com/office/word/2010/wordprocessingGroup" xmlns:w14="http://schemas.microsoft.com/office/word/2010/wordml" xmlns:w15="http://schemas.microsoft.com/office/word/2012/wordml">
   <w:body>
+    <w:p>
+      <w:pPr>
+        <w:rPr/>
+      </w:pPr>
+      <w:r>
+        <w:rPr>
+          <w:rtl w:val="0"/>
+        </w:rPr>
+      </w:r>
+    </w:p>
     <w:p>
       <w:pPr>
         <w:rPr/>
@@ -800,7 +810,7 @@
                 <w:vertAlign w:val="baseline"/>
                 <w:rtl w:val="0"/>
               </w:rPr>
-              <w:t xml:space="preserve">PT-AC-005</w:t>
+              <w:t xml:space="preserve">PT-AC-</w:t>
             </w:r>
           </w:p>
         </w:tc>
@@ -1251,6 +1261,7 @@
           <w:szCs w:val="32"/>
         </w:rPr>
         <w:sectPr>
+          <w:headerReference r:id="rId8" w:type="default"/>
           <w:pgSz w:h="15840" w:w="12240" w:orient="portrait"/>
           <w:pgMar w:bottom="280" w:top="980" w:left="1020" w:right="1020" w:header="720" w:footer="720"/>
           <w:pgNumType w:start="1"/>
@@ -4683,7 +4694,7 @@
           <w:szCs w:val="24"/>
           <w:rtl w:val="0"/>
         </w:rPr>
-        <w:t xml:space="preserve">Store Manager es un proyecto enfocado en darle solución a una problemática que hay actualmente en el sector mercantil de los tenderos ya que el sistema que se maneja actualmente en una tienda en general es muy tedioso, esto puede causar perdida de información y tiempo.</w:t>
+        <w:t xml:space="preserve">Store Manager es un proyecto enfocado en darle solución a una problemática que hay actualmente en el sector mercantil de los tenderos ya que el sistema que se maneja actualmente en una tienda en general es muy tedioso, esto puede causar pérdida de información y tiempo.</w:t>
       </w:r>
     </w:p>
     <w:p>
@@ -5251,7 +5262,7 @@
         <w:rPr>
           <w:rtl w:val="0"/>
         </w:rPr>
-        <w:t xml:space="preserve">Aspectos Técnicos</w:t>
+        <w:t xml:space="preserve">Aspectos Técnico</w:t>
       </w:r>
     </w:p>
     <w:p>
@@ -5262,6 +5273,187 @@
         <w:rPr>
           <w:rtl w:val="0"/>
         </w:rPr>
+      </w:r>
+    </w:p>
+    <w:p>
+      <w:pPr>
+        <w:rPr/>
+      </w:pPr>
+      <w:r>
+        <w:rPr>
+          <w:rtl w:val="0"/>
+        </w:rPr>
+        <w:t xml:space="preserve">Para realizar nuestro proyecto formativo vamos a necesitar de un computador con las siguientes características:</w:t>
+      </w:r>
+    </w:p>
+    <w:p>
+      <w:pPr>
+        <w:rPr/>
+      </w:pPr>
+      <w:r>
+        <w:rPr>
+          <w:rtl w:val="0"/>
+        </w:rPr>
+      </w:r>
+    </w:p>
+    <w:p>
+      <w:pPr>
+        <w:rPr/>
+      </w:pPr>
+      <w:r>
+        <w:rPr>
+          <w:rtl w:val="0"/>
+        </w:rPr>
+        <w:t xml:space="preserve">un procesador mínimo core i5 </w:t>
+      </w:r>
+    </w:p>
+    <w:p>
+      <w:pPr>
+        <w:rPr/>
+      </w:pPr>
+      <w:r>
+        <w:rPr>
+          <w:rtl w:val="0"/>
+        </w:rPr>
+        <w:t xml:space="preserve"> 8 GB de memoria ram .</w:t>
+      </w:r>
+    </w:p>
+    <w:p>
+      <w:pPr>
+        <w:rPr/>
+      </w:pPr>
+      <w:r>
+        <w:rPr>
+          <w:rtl w:val="0"/>
+        </w:rPr>
+        <w:t xml:space="preserve">y que tenga mínimo un disco duro de 500GB</w:t>
+      </w:r>
+    </w:p>
+    <w:p>
+      <w:pPr>
+        <w:rPr/>
+      </w:pPr>
+      <w:r>
+        <w:rPr>
+          <w:rtl w:val="0"/>
+        </w:rPr>
+      </w:r>
+    </w:p>
+    <w:p>
+      <w:pPr>
+        <w:rPr/>
+      </w:pPr>
+      <w:r>
+        <w:rPr>
+          <w:rtl w:val="0"/>
+        </w:rPr>
+        <w:t xml:space="preserve">Esto debido a que vamos a realizar el desarrollo en un IDE llamado Android Studio en este se podrán hacer testing mediante un emulador android que nos proporciona el mismo. Entonces con estas especificaciones será lo suficientemente robusto como para realizar nuestro proyecto sin ningún problema.</w:t>
+      </w:r>
+    </w:p>
+    <w:p>
+      <w:pPr>
+        <w:rPr/>
+      </w:pPr>
+      <w:r>
+        <w:rPr>
+          <w:rtl w:val="0"/>
+        </w:rPr>
+      </w:r>
+    </w:p>
+    <w:p>
+      <w:pPr>
+        <w:rPr/>
+      </w:pPr>
+      <w:r>
+        <w:rPr>
+          <w:rtl w:val="0"/>
+        </w:rPr>
+        <w:t xml:space="preserve">También vamos a necesitar un dispositivo móvil con mínimo  las siguientes características:</w:t>
+      </w:r>
+    </w:p>
+    <w:p>
+      <w:pPr>
+        <w:rPr/>
+      </w:pPr>
+      <w:r>
+        <w:rPr>
+          <w:rtl w:val="0"/>
+        </w:rPr>
+      </w:r>
+    </w:p>
+    <w:p>
+      <w:pPr>
+        <w:rPr/>
+      </w:pPr>
+      <w:r>
+        <w:rPr>
+          <w:rtl w:val="0"/>
+        </w:rPr>
+        <w:t xml:space="preserve">Procesador : Octa Core 1.6 GHz Y 1.35GHz o más avanzado</w:t>
+      </w:r>
+    </w:p>
+    <w:p>
+      <w:pPr>
+        <w:rPr/>
+      </w:pPr>
+      <w:r>
+        <w:rPr>
+          <w:rtl w:val="0"/>
+        </w:rPr>
+        <w:t xml:space="preserve">4 GB de ram </w:t>
+      </w:r>
+    </w:p>
+    <w:p>
+      <w:pPr>
+        <w:rPr/>
+      </w:pPr>
+      <w:r>
+        <w:rPr>
+          <w:rtl w:val="0"/>
+        </w:rPr>
+        <w:t xml:space="preserve">Almacenamiento : mínimo de 32 GB</w:t>
+      </w:r>
+    </w:p>
+    <w:p>
+      <w:pPr>
+        <w:rPr/>
+      </w:pPr>
+      <w:r>
+        <w:rPr>
+          <w:rtl w:val="0"/>
+        </w:rPr>
+      </w:r>
+    </w:p>
+    <w:p>
+      <w:pPr>
+        <w:rPr/>
+      </w:pPr>
+      <w:r>
+        <w:rPr>
+          <w:rtl w:val="0"/>
+        </w:rPr>
+        <w:t xml:space="preserve">Esto debido a que vamos a hacer pruebas con la camara del dispositivo móvil que no lo podemos realizar mediante un emulador en el IDE, cabe resaltar que la camara debe estar  en perfectas condiciones. </w:t>
+      </w:r>
+    </w:p>
+    <w:p>
+      <w:pPr>
+        <w:rPr/>
+      </w:pPr>
+      <w:r>
+        <w:rPr>
+          <w:rtl w:val="0"/>
+        </w:rPr>
+      </w:r>
+    </w:p>
+    <w:p>
+      <w:pPr>
+        <w:rPr/>
+      </w:pPr>
+      <w:r>
+        <w:rPr>
+          <w:rtl w:val="0"/>
+        </w:rPr>
+        <w:t xml:space="preserve">vamos a trabajar con los lenguajes de programación kotlin y  java y la base de datos que manejaremos será MySQL</w:t>
       </w:r>
     </w:p>
     <w:p>
@@ -5336,6 +5528,191 @@
     </w:p>
     <w:p>
       <w:pPr>
+        <w:rPr/>
+      </w:pPr>
+      <w:r>
+        <w:rPr>
+          <w:rtl w:val="0"/>
+        </w:rPr>
+      </w:r>
+    </w:p>
+    <w:p>
+      <w:pPr>
+        <w:rPr/>
+      </w:pPr>
+      <w:r>
+        <w:rPr>
+          <w:rtl w:val="0"/>
+        </w:rPr>
+        <w:t xml:space="preserve">Realizaremos  sprints ¿y que es un spring?, son reuniones de planificación en donde deben participar todos los integrantes del proyecto en estas reuniones están divididas en 4 etapas.</w:t>
+      </w:r>
+    </w:p>
+    <w:p>
+      <w:pPr>
+        <w:rPr/>
+      </w:pPr>
+      <w:r>
+        <w:rPr>
+          <w:rtl w:val="0"/>
+        </w:rPr>
+      </w:r>
+    </w:p>
+    <w:p>
+      <w:pPr>
+        <w:rPr/>
+      </w:pPr>
+      <w:r>
+        <w:rPr>
+          <w:b w:val="1"/>
+          <w:rtl w:val="0"/>
+        </w:rPr>
+        <w:t xml:space="preserve">1ra Etapa Planificación del Sprint.</w:t>
+      </w:r>
+      <w:r>
+        <w:rPr>
+          <w:rtl w:val="0"/>
+        </w:rPr>
+      </w:r>
+    </w:p>
+    <w:p>
+      <w:pPr>
+        <w:rPr/>
+      </w:pPr>
+      <w:r>
+        <w:rPr>
+          <w:rtl w:val="0"/>
+        </w:rPr>
+        <w:t xml:space="preserve"> En esta reunión, los miembros del equipo de trabajo se citan con el Scrum Master y el Product Owner y dividen el proyecto en etapas y tareas. Debe haber un responsable por cada tarea, el cual se define en función de su capacidad y una lógica estimación del esfuerzo. Esta reunión puede durar. En la misma se hacen dos preguntas fundamentales que son ¿Que se va a entregar? y ¿cómo se va a realizar el trabajo?.</w:t>
+      </w:r>
+    </w:p>
+    <w:p>
+      <w:pPr>
+        <w:rPr/>
+      </w:pPr>
+      <w:r>
+        <w:rPr>
+          <w:rtl w:val="0"/>
+        </w:rPr>
+      </w:r>
+    </w:p>
+    <w:p>
+      <w:pPr>
+        <w:rPr>
+          <w:b w:val="1"/>
+        </w:rPr>
+      </w:pPr>
+      <w:r>
+        <w:rPr>
+          <w:b w:val="1"/>
+          <w:rtl w:val="0"/>
+        </w:rPr>
+        <w:t xml:space="preserve">2da Etapa Sprint diario</w:t>
+      </w:r>
+    </w:p>
+    <w:p>
+      <w:pPr>
+        <w:rPr/>
+      </w:pPr>
+      <w:r>
+        <w:rPr>
+          <w:rtl w:val="0"/>
+        </w:rPr>
+        <w:t xml:space="preserve">Esta reunión tiene lugar cada día de por medio y no dura más de 15 minutos. En ella, cada uno de los miembros del equipo de trabajo cuenta brevemente qué hizo en la jornada pasada, lo que hará ahora y los obstáculos que ha ido descubriendo. No es una reunión descriptiva ni expositiva; se trata de ir al grano. El Scrum Master toma nota de ello, mientras el Product Owner se limita a escuchar los detalles de la evolución del proyecto (no tiene voz en esta reunión).</w:t>
+      </w:r>
+    </w:p>
+    <w:p>
+      <w:pPr>
+        <w:rPr/>
+      </w:pPr>
+      <w:r>
+        <w:rPr>
+          <w:rtl w:val="0"/>
+        </w:rPr>
+      </w:r>
+    </w:p>
+    <w:p>
+      <w:pPr>
+        <w:rPr>
+          <w:b w:val="1"/>
+        </w:rPr>
+      </w:pPr>
+      <w:r>
+        <w:rPr>
+          <w:b w:val="1"/>
+          <w:rtl w:val="0"/>
+        </w:rPr>
+        <w:t xml:space="preserve">3ra Etapa Revisión del Sprint</w:t>
+      </w:r>
+    </w:p>
+    <w:p>
+      <w:pPr>
+        <w:rPr/>
+      </w:pPr>
+      <w:r>
+        <w:rPr>
+          <w:rtl w:val="0"/>
+        </w:rPr>
+        <w:t xml:space="preserve">Se lleva a cabo al final del Sprint, para inspeccionar el incremento y adaptar, si es necesario, el Product Backlog. El Equipo Scrum y las partes interesadas colaboran durante la revisión de lo que se hizo en el Sprint. Basado en ese y cualquier cambio en el Product Backlog durante el Sprint, los asistentes trabajan en las próximas cosas que se podrían hacer. Esta es una reunión informal, y la presentación del incremento está destinada a obtener retroalimentación y fomentar la colaboración.</w:t>
+      </w:r>
+    </w:p>
+    <w:p>
+      <w:pPr>
+        <w:rPr/>
+      </w:pPr>
+      <w:r>
+        <w:rPr>
+          <w:rtl w:val="0"/>
+        </w:rPr>
+      </w:r>
+    </w:p>
+    <w:p>
+      <w:pPr>
+        <w:rPr>
+          <w:b w:val="1"/>
+        </w:rPr>
+      </w:pPr>
+      <w:r>
+        <w:rPr>
+          <w:b w:val="1"/>
+          <w:rtl w:val="0"/>
+        </w:rPr>
+        <w:t xml:space="preserve">4ta Retrospectiva del Sprint</w:t>
+      </w:r>
+    </w:p>
+    <w:p>
+      <w:pPr>
+        <w:rPr/>
+      </w:pPr>
+      <w:r>
+        <w:rPr>
+          <w:rtl w:val="0"/>
+        </w:rPr>
+        <w:t xml:space="preserve">Es una oportunidad para el Equipo Scrum de inspeccionarse a sí mismo y crear un plan de mejoras para ejecutar durante el siguiente Sprint.</w:t>
+      </w:r>
+    </w:p>
+    <w:p>
+      <w:pPr>
+        <w:rPr/>
+      </w:pPr>
+      <w:r>
+        <w:rPr>
+          <w:rtl w:val="0"/>
+        </w:rPr>
+      </w:r>
+    </w:p>
+    <w:p>
+      <w:pPr>
+        <w:rPr/>
+      </w:pPr>
+      <w:r>
+        <w:rPr>
+          <w:rtl w:val="0"/>
+        </w:rPr>
+        <w:t xml:space="preserve">Se dejará soporte de estos sprint mediantes unas actas de coumplimieto   </w:t>
+      </w:r>
+    </w:p>
+    <w:p>
+      <w:pPr>
         <w:keepNext w:val="0"/>
         <w:keepLines w:val="0"/>
         <w:pageBreakBefore w:val="0"/>
@@ -5352,17 +5729,9 @@
         <w:ind w:left="0" w:right="0" w:firstLine="0"/>
         <w:jc w:val="left"/>
         <w:rPr>
-          <w:rFonts w:ascii="Calibri" w:cs="Calibri" w:eastAsia="Calibri" w:hAnsi="Calibri"/>
           <w:b w:val="1"/>
-          <w:i w:val="0"/>
-          <w:smallCaps w:val="0"/>
-          <w:strike w:val="0"/>
-          <w:color w:val="000000"/>
           <w:sz w:val="29"/>
           <w:szCs w:val="29"/>
-          <w:u w:val="none"/>
-          <w:shd w:fill="auto" w:val="clear"/>
-          <w:vertAlign w:val="baseline"/>
         </w:rPr>
       </w:pPr>
       <w:r>
@@ -5389,17 +5758,36 @@
         <w:ind w:left="0" w:right="0" w:firstLine="0"/>
         <w:jc w:val="left"/>
         <w:rPr>
-          <w:rFonts w:ascii="Calibri" w:cs="Calibri" w:eastAsia="Calibri" w:hAnsi="Calibri"/>
-          <w:b w:val="0"/>
-          <w:i w:val="0"/>
-          <w:smallCaps w:val="0"/>
-          <w:strike w:val="0"/>
-          <w:color w:val="000000"/>
           <w:sz w:val="24"/>
           <w:szCs w:val="24"/>
-          <w:u w:val="none"/>
-          <w:shd w:fill="auto" w:val="clear"/>
-          <w:vertAlign w:val="baseline"/>
+        </w:rPr>
+      </w:pPr>
+      <w:r>
+        <w:rPr>
+          <w:rtl w:val="0"/>
+        </w:rPr>
+      </w:r>
+    </w:p>
+    <w:p>
+      <w:pPr>
+        <w:keepNext w:val="0"/>
+        <w:keepLines w:val="0"/>
+        <w:pageBreakBefore w:val="0"/>
+        <w:widowControl w:val="0"/>
+        <w:pBdr>
+          <w:top w:space="0" w:sz="0" w:val="nil"/>
+          <w:left w:space="0" w:sz="0" w:val="nil"/>
+          <w:bottom w:space="0" w:sz="0" w:val="nil"/>
+          <w:right w:space="0" w:sz="0" w:val="nil"/>
+          <w:between w:space="0" w:sz="0" w:val="nil"/>
+        </w:pBdr>
+        <w:shd w:fill="auto" w:val="clear"/>
+        <w:spacing w:after="0" w:before="0" w:line="240" w:lineRule="auto"/>
+        <w:ind w:left="0" w:right="0" w:firstLine="0"/>
+        <w:jc w:val="left"/>
+        <w:rPr>
+          <w:sz w:val="24"/>
+          <w:szCs w:val="24"/>
         </w:rPr>
       </w:pPr>
       <w:r>
@@ -5632,7 +6020,7 @@
       <w:tr>
         <w:trPr>
           <w:cantSplit w:val="0"/>
-          <w:trHeight w:val="355" w:hRule="atLeast"/>
+          <w:trHeight w:val="375" w:hRule="atLeast"/>
           <w:tblHeader w:val="0"/>
         </w:trPr>
         <w:tc>
@@ -5885,6 +6273,14 @@
             </w:pPr>
             <w:r>
               <w:rPr>
+                <w:sz w:val="20"/>
+                <w:szCs w:val="20"/>
+                <w:rtl w:val="0"/>
+              </w:rPr>
+              <w:t xml:space="preserve">PT-P</w:t>
+            </w:r>
+            <w:r>
+              <w:rPr>
                 <w:rtl w:val="0"/>
               </w:rPr>
             </w:r>
@@ -5925,6 +6321,14 @@
             </w:pPr>
             <w:r>
               <w:rPr>
+                <w:sz w:val="20"/>
+                <w:szCs w:val="20"/>
+                <w:rtl w:val="0"/>
+              </w:rPr>
+              <w:t xml:space="preserve">Planteamiento del problema </w:t>
+            </w:r>
+            <w:r>
+              <w:rPr>
                 <w:rtl w:val="0"/>
               </w:rPr>
             </w:r>
@@ -5965,6 +6369,14 @@
             </w:pPr>
             <w:r>
               <w:rPr>
+                <w:sz w:val="20"/>
+                <w:szCs w:val="20"/>
+                <w:rtl w:val="0"/>
+              </w:rPr>
+              <w:t xml:space="preserve">En este documento identificamos el problema, le damos la posible solución y justificamos el por que de la misma .</w:t>
+            </w:r>
+            <w:r>
+              <w:rPr>
                 <w:rtl w:val="0"/>
               </w:rPr>
             </w:r>
@@ -6003,6 +6415,200 @@
                 <w:vertAlign w:val="baseline"/>
               </w:rPr>
             </w:pPr>
+            <w:r>
+              <w:rPr>
+                <w:sz w:val="20"/>
+                <w:szCs w:val="20"/>
+                <w:rtl w:val="0"/>
+              </w:rPr>
+              <w:t xml:space="preserve">1 y 2</w:t>
+            </w:r>
+            <w:r>
+              <w:rPr>
+                <w:rtl w:val="0"/>
+              </w:rPr>
+            </w:r>
+          </w:p>
+        </w:tc>
+      </w:tr>
+      <w:tr>
+        <w:trPr>
+          <w:cantSplit w:val="0"/>
+          <w:trHeight w:val="2293" w:hRule="atLeast"/>
+          <w:tblHeader w:val="0"/>
+        </w:trPr>
+        <w:tc>
+          <w:tcPr/>
+          <w:p>
+            <w:pPr>
+              <w:keepNext w:val="0"/>
+              <w:keepLines w:val="0"/>
+              <w:pageBreakBefore w:val="0"/>
+              <w:widowControl w:val="0"/>
+              <w:pBdr>
+                <w:top w:space="0" w:sz="0" w:val="nil"/>
+                <w:left w:space="0" w:sz="0" w:val="nil"/>
+                <w:bottom w:space="0" w:sz="0" w:val="nil"/>
+                <w:right w:space="0" w:sz="0" w:val="nil"/>
+                <w:between w:space="0" w:sz="0" w:val="nil"/>
+              </w:pBdr>
+              <w:shd w:fill="auto" w:val="clear"/>
+              <w:spacing w:after="0" w:before="49" w:line="240" w:lineRule="auto"/>
+              <w:ind w:left="55" w:right="61" w:firstLine="0"/>
+              <w:jc w:val="left"/>
+              <w:rPr>
+                <w:rFonts w:ascii="Calibri" w:cs="Calibri" w:eastAsia="Calibri" w:hAnsi="Calibri"/>
+                <w:b w:val="0"/>
+                <w:i w:val="0"/>
+                <w:smallCaps w:val="0"/>
+                <w:strike w:val="0"/>
+                <w:color w:val="000000"/>
+                <w:sz w:val="20"/>
+                <w:szCs w:val="20"/>
+                <w:u w:val="none"/>
+                <w:shd w:fill="auto" w:val="clear"/>
+                <w:vertAlign w:val="baseline"/>
+              </w:rPr>
+            </w:pPr>
+            <w:r>
+              <w:rPr>
+                <w:sz w:val="20"/>
+                <w:szCs w:val="20"/>
+                <w:rtl w:val="0"/>
+              </w:rPr>
+              <w:t xml:space="preserve">HU</w:t>
+            </w:r>
+            <w:r>
+              <w:rPr>
+                <w:rtl w:val="0"/>
+              </w:rPr>
+            </w:r>
+          </w:p>
+        </w:tc>
+        <w:tc>
+          <w:tcPr/>
+          <w:p>
+            <w:pPr>
+              <w:keepNext w:val="0"/>
+              <w:keepLines w:val="0"/>
+              <w:pageBreakBefore w:val="0"/>
+              <w:widowControl w:val="0"/>
+              <w:pBdr>
+                <w:top w:space="0" w:sz="0" w:val="nil"/>
+                <w:left w:space="0" w:sz="0" w:val="nil"/>
+                <w:bottom w:space="0" w:sz="0" w:val="nil"/>
+                <w:right w:space="0" w:sz="0" w:val="nil"/>
+                <w:between w:space="0" w:sz="0" w:val="nil"/>
+              </w:pBdr>
+              <w:shd w:fill="auto" w:val="clear"/>
+              <w:spacing w:after="0" w:before="0" w:line="240" w:lineRule="auto"/>
+              <w:ind w:left="54" w:right="135" w:firstLine="0"/>
+              <w:jc w:val="left"/>
+              <w:rPr>
+                <w:rFonts w:ascii="Calibri" w:cs="Calibri" w:eastAsia="Calibri" w:hAnsi="Calibri"/>
+                <w:b w:val="0"/>
+                <w:i w:val="0"/>
+                <w:smallCaps w:val="0"/>
+                <w:strike w:val="0"/>
+                <w:color w:val="000000"/>
+                <w:sz w:val="20"/>
+                <w:szCs w:val="20"/>
+                <w:u w:val="none"/>
+                <w:shd w:fill="auto" w:val="clear"/>
+                <w:vertAlign w:val="baseline"/>
+              </w:rPr>
+            </w:pPr>
+            <w:r>
+              <w:rPr>
+                <w:sz w:val="20"/>
+                <w:szCs w:val="20"/>
+                <w:rtl w:val="0"/>
+              </w:rPr>
+              <w:t xml:space="preserve">Historia de usuario</w:t>
+            </w:r>
+            <w:r>
+              <w:rPr>
+                <w:rtl w:val="0"/>
+              </w:rPr>
+            </w:r>
+          </w:p>
+        </w:tc>
+        <w:tc>
+          <w:tcPr/>
+          <w:p>
+            <w:pPr>
+              <w:ind w:left="53" w:right="47" w:firstLine="0"/>
+              <w:jc w:val="both"/>
+              <w:rPr>
+                <w:rFonts w:ascii="Calibri" w:cs="Calibri" w:eastAsia="Calibri" w:hAnsi="Calibri"/>
+                <w:b w:val="0"/>
+                <w:i w:val="0"/>
+                <w:smallCaps w:val="0"/>
+                <w:strike w:val="0"/>
+                <w:color w:val="000000"/>
+                <w:sz w:val="20"/>
+                <w:szCs w:val="20"/>
+                <w:u w:val="none"/>
+                <w:shd w:fill="auto" w:val="clear"/>
+                <w:vertAlign w:val="baseline"/>
+              </w:rPr>
+            </w:pPr>
+            <w:r>
+              <w:rPr>
+                <w:sz w:val="20"/>
+                <w:szCs w:val="20"/>
+                <w:rtl w:val="0"/>
+              </w:rPr>
+              <w:t xml:space="preserve">En este documento van a estar las historias de usuario que hemos podido identificar en la realización de nuestro proyecto, puede tener más versiones a medida que va avanzando nuestro proyecto.</w:t>
+            </w:r>
+            <w:r>
+              <w:rPr>
+                <w:rtl w:val="0"/>
+              </w:rPr>
+            </w:r>
+          </w:p>
+        </w:tc>
+        <w:tc>
+          <w:tcPr/>
+          <w:p>
+            <w:pPr>
+              <w:keepNext w:val="0"/>
+              <w:keepLines w:val="0"/>
+              <w:pageBreakBefore w:val="0"/>
+              <w:widowControl w:val="0"/>
+              <w:pBdr>
+                <w:top w:space="0" w:sz="0" w:val="nil"/>
+                <w:left w:space="0" w:sz="0" w:val="nil"/>
+                <w:bottom w:space="0" w:sz="0" w:val="nil"/>
+                <w:right w:space="0" w:sz="0" w:val="nil"/>
+                <w:between w:space="0" w:sz="0" w:val="nil"/>
+              </w:pBdr>
+              <w:shd w:fill="auto" w:val="clear"/>
+              <w:spacing w:after="0" w:before="50" w:line="240" w:lineRule="auto"/>
+              <w:ind w:left="54" w:right="0" w:firstLine="0"/>
+              <w:jc w:val="left"/>
+              <w:rPr>
+                <w:rFonts w:ascii="Calibri" w:cs="Calibri" w:eastAsia="Calibri" w:hAnsi="Calibri"/>
+                <w:b w:val="0"/>
+                <w:i w:val="0"/>
+                <w:smallCaps w:val="0"/>
+                <w:strike w:val="0"/>
+                <w:color w:val="000000"/>
+                <w:sz w:val="20"/>
+                <w:szCs w:val="20"/>
+                <w:u w:val="none"/>
+                <w:shd w:fill="auto" w:val="clear"/>
+                <w:vertAlign w:val="baseline"/>
+              </w:rPr>
+            </w:pPr>
+            <w:r>
+              <w:rPr>
+                <w:sz w:val="20"/>
+                <w:szCs w:val="20"/>
+                <w:rtl w:val="0"/>
+              </w:rPr>
+              <w:t xml:space="preserve">2 y 3</w:t>
+            </w:r>
             <w:r>
               <w:rPr>
                 <w:rtl w:val="0"/>
@@ -6052,6 +6658,14 @@
             </w:pPr>
             <w:r>
               <w:rPr>
+                <w:sz w:val="20"/>
+                <w:szCs w:val="20"/>
+                <w:rtl w:val="0"/>
+              </w:rPr>
+              <w:t xml:space="preserve">PT-PS</w:t>
+            </w:r>
+            <w:r>
+              <w:rPr>
                 <w:rtl w:val="0"/>
               </w:rPr>
             </w:r>
@@ -6095,6 +6709,14 @@
             </w:pPr>
             <w:r>
               <w:rPr>
+                <w:sz w:val="20"/>
+                <w:szCs w:val="20"/>
+                <w:rtl w:val="0"/>
+              </w:rPr>
+              <w:t xml:space="preserve">Prototipado del sistema</w:t>
+            </w:r>
+            <w:r>
+              <w:rPr>
                 <w:rtl w:val="0"/>
               </w:rPr>
             </w:r>
@@ -6135,6 +6757,14 @@
             </w:pPr>
             <w:r>
               <w:rPr>
+                <w:sz w:val="20"/>
+                <w:szCs w:val="20"/>
+                <w:rtl w:val="0"/>
+              </w:rPr>
+              <w:t xml:space="preserve">En este documento van a estar los prototipos del proyecto este podrá tener más versiones a medida que el proyecto se va desarrollando.  </w:t>
+            </w:r>
+            <w:r>
+              <w:rPr>
                 <w:rtl w:val="0"/>
               </w:rPr>
             </w:r>
@@ -6175,8 +6805,421 @@
             </w:pPr>
             <w:r>
               <w:rPr>
-                <w:rtl w:val="0"/>
-              </w:rPr>
+                <w:sz w:val="20"/>
+                <w:szCs w:val="20"/>
+                <w:rtl w:val="0"/>
+              </w:rPr>
+              <w:t xml:space="preserve">1 y 3</w:t>
+            </w:r>
+            <w:r>
+              <w:rPr>
+                <w:rtl w:val="0"/>
+              </w:rPr>
+            </w:r>
+          </w:p>
+        </w:tc>
+      </w:tr>
+      <w:tr>
+        <w:trPr>
+          <w:cantSplit w:val="0"/>
+          <w:trHeight w:val="3519" w:hRule="atLeast"/>
+          <w:tblHeader w:val="0"/>
+        </w:trPr>
+        <w:tc>
+          <w:tcPr/>
+          <w:p>
+            <w:pPr>
+              <w:keepNext w:val="0"/>
+              <w:keepLines w:val="0"/>
+              <w:pageBreakBefore w:val="0"/>
+              <w:widowControl w:val="0"/>
+              <w:pBdr>
+                <w:top w:space="0" w:sz="0" w:val="nil"/>
+                <w:left w:space="0" w:sz="0" w:val="nil"/>
+                <w:bottom w:space="0" w:sz="0" w:val="nil"/>
+                <w:right w:space="0" w:sz="0" w:val="nil"/>
+                <w:between w:space="0" w:sz="0" w:val="nil"/>
+              </w:pBdr>
+              <w:shd w:fill="auto" w:val="clear"/>
+              <w:spacing w:after="0" w:before="49" w:line="240" w:lineRule="auto"/>
+              <w:ind w:left="55" w:right="0" w:firstLine="0"/>
+              <w:jc w:val="left"/>
+              <w:rPr>
+                <w:sz w:val="20"/>
+                <w:szCs w:val="20"/>
+              </w:rPr>
+            </w:pPr>
+            <w:r>
+              <w:rPr>
+                <w:sz w:val="20"/>
+                <w:szCs w:val="20"/>
+                <w:rtl w:val="0"/>
+              </w:rPr>
+              <w:t xml:space="preserve">PT-RS</w:t>
+            </w:r>
+          </w:p>
+        </w:tc>
+        <w:tc>
+          <w:tcPr/>
+          <w:p>
+            <w:pPr>
+              <w:keepNext w:val="0"/>
+              <w:keepLines w:val="0"/>
+              <w:pageBreakBefore w:val="0"/>
+              <w:widowControl w:val="0"/>
+              <w:pBdr>
+                <w:top w:space="0" w:sz="0" w:val="nil"/>
+                <w:left w:space="0" w:sz="0" w:val="nil"/>
+                <w:bottom w:space="0" w:sz="0" w:val="nil"/>
+                <w:right w:space="0" w:sz="0" w:val="nil"/>
+                <w:between w:space="0" w:sz="0" w:val="nil"/>
+              </w:pBdr>
+              <w:shd w:fill="auto" w:val="clear"/>
+              <w:tabs>
+                <w:tab w:val="left" w:pos="1660"/>
+              </w:tabs>
+              <w:spacing w:after="0" w:before="0" w:line="240" w:lineRule="auto"/>
+              <w:ind w:left="54" w:right="47" w:firstLine="0"/>
+              <w:jc w:val="left"/>
+              <w:rPr>
+                <w:sz w:val="20"/>
+                <w:szCs w:val="20"/>
+              </w:rPr>
+            </w:pPr>
+            <w:r>
+              <w:rPr>
+                <w:sz w:val="20"/>
+                <w:szCs w:val="20"/>
+                <w:rtl w:val="0"/>
+              </w:rPr>
+              <w:t xml:space="preserve">Especificación de requisitos de software</w:t>
+            </w:r>
+          </w:p>
+        </w:tc>
+        <w:tc>
+          <w:tcPr/>
+          <w:p>
+            <w:pPr>
+              <w:keepNext w:val="0"/>
+              <w:keepLines w:val="0"/>
+              <w:pageBreakBefore w:val="0"/>
+              <w:widowControl w:val="0"/>
+              <w:pBdr>
+                <w:top w:space="0" w:sz="0" w:val="nil"/>
+                <w:left w:space="0" w:sz="0" w:val="nil"/>
+                <w:bottom w:space="0" w:sz="0" w:val="nil"/>
+                <w:right w:space="0" w:sz="0" w:val="nil"/>
+                <w:between w:space="0" w:sz="0" w:val="nil"/>
+              </w:pBdr>
+              <w:shd w:fill="auto" w:val="clear"/>
+              <w:spacing w:after="0" w:before="0" w:line="240" w:lineRule="auto"/>
+              <w:ind w:left="53" w:right="47" w:firstLine="0"/>
+              <w:jc w:val="both"/>
+              <w:rPr>
+                <w:sz w:val="20"/>
+                <w:szCs w:val="20"/>
+              </w:rPr>
+            </w:pPr>
+            <w:r>
+              <w:rPr>
+                <w:sz w:val="20"/>
+                <w:szCs w:val="20"/>
+                <w:rtl w:val="0"/>
+              </w:rPr>
+              <w:t xml:space="preserve">En este documento reposan los requisitos funcionales, requisitos técnicos, requisitos no funcionales los cuales pudimos identificar en nuestro proyecto, este documento también podrá tener varias versiones a medida que avanza el mismo.</w:t>
+            </w:r>
+          </w:p>
+        </w:tc>
+        <w:tc>
+          <w:tcPr/>
+          <w:p>
+            <w:pPr>
+              <w:keepNext w:val="0"/>
+              <w:keepLines w:val="0"/>
+              <w:pageBreakBefore w:val="0"/>
+              <w:widowControl w:val="0"/>
+              <w:pBdr>
+                <w:top w:space="0" w:sz="0" w:val="nil"/>
+                <w:left w:space="0" w:sz="0" w:val="nil"/>
+                <w:bottom w:space="0" w:sz="0" w:val="nil"/>
+                <w:right w:space="0" w:sz="0" w:val="nil"/>
+                <w:between w:space="0" w:sz="0" w:val="nil"/>
+              </w:pBdr>
+              <w:shd w:fill="auto" w:val="clear"/>
+              <w:spacing w:after="0" w:before="50" w:line="240" w:lineRule="auto"/>
+              <w:ind w:left="54" w:right="0" w:firstLine="0"/>
+              <w:jc w:val="left"/>
+              <w:rPr>
+                <w:sz w:val="20"/>
+                <w:szCs w:val="20"/>
+              </w:rPr>
+            </w:pPr>
+            <w:r>
+              <w:rPr>
+                <w:sz w:val="20"/>
+                <w:szCs w:val="20"/>
+                <w:rtl w:val="0"/>
+              </w:rPr>
+              <w:t xml:space="preserve">2</w:t>
+            </w:r>
+          </w:p>
+        </w:tc>
+      </w:tr>
+      <w:tr>
+        <w:trPr>
+          <w:cantSplit w:val="0"/>
+          <w:trHeight w:val="3519" w:hRule="atLeast"/>
+          <w:tblHeader w:val="0"/>
+        </w:trPr>
+        <w:tc>
+          <w:tcPr/>
+          <w:p>
+            <w:pPr>
+              <w:rPr>
+                <w:sz w:val="20"/>
+                <w:szCs w:val="20"/>
+              </w:rPr>
+            </w:pPr>
+            <w:r>
+              <w:rPr>
+                <w:sz w:val="20"/>
+                <w:szCs w:val="20"/>
+                <w:rtl w:val="0"/>
+              </w:rPr>
+              <w:t xml:space="preserve">PT-AC</w:t>
+            </w:r>
+          </w:p>
+        </w:tc>
+        <w:tc>
+          <w:tcPr/>
+          <w:p>
+            <w:pPr>
+              <w:keepNext w:val="0"/>
+              <w:keepLines w:val="0"/>
+              <w:pageBreakBefore w:val="0"/>
+              <w:widowControl w:val="0"/>
+              <w:pBdr>
+                <w:top w:space="0" w:sz="0" w:val="nil"/>
+                <w:left w:space="0" w:sz="0" w:val="nil"/>
+                <w:bottom w:space="0" w:sz="0" w:val="nil"/>
+                <w:right w:space="0" w:sz="0" w:val="nil"/>
+                <w:between w:space="0" w:sz="0" w:val="nil"/>
+              </w:pBdr>
+              <w:shd w:fill="auto" w:val="clear"/>
+              <w:tabs>
+                <w:tab w:val="left" w:pos="1660"/>
+              </w:tabs>
+              <w:spacing w:after="0" w:before="0" w:line="240" w:lineRule="auto"/>
+              <w:ind w:left="54" w:right="47" w:firstLine="0"/>
+              <w:jc w:val="left"/>
+              <w:rPr>
+                <w:sz w:val="20"/>
+                <w:szCs w:val="20"/>
+              </w:rPr>
+            </w:pPr>
+            <w:r>
+              <w:rPr>
+                <w:sz w:val="20"/>
+                <w:szCs w:val="20"/>
+                <w:rtl w:val="0"/>
+              </w:rPr>
+              <w:t xml:space="preserve">Administración de la configuración.</w:t>
+            </w:r>
+          </w:p>
+        </w:tc>
+        <w:tc>
+          <w:tcPr/>
+          <w:p>
+            <w:pPr>
+              <w:keepNext w:val="0"/>
+              <w:keepLines w:val="0"/>
+              <w:pageBreakBefore w:val="0"/>
+              <w:widowControl w:val="0"/>
+              <w:pBdr>
+                <w:top w:space="0" w:sz="0" w:val="nil"/>
+                <w:left w:space="0" w:sz="0" w:val="nil"/>
+                <w:bottom w:space="0" w:sz="0" w:val="nil"/>
+                <w:right w:space="0" w:sz="0" w:val="nil"/>
+                <w:between w:space="0" w:sz="0" w:val="nil"/>
+              </w:pBdr>
+              <w:shd w:fill="auto" w:val="clear"/>
+              <w:spacing w:after="0" w:before="0" w:line="240" w:lineRule="auto"/>
+              <w:ind w:left="53" w:right="47" w:firstLine="0"/>
+              <w:jc w:val="both"/>
+              <w:rPr>
+                <w:sz w:val="20"/>
+                <w:szCs w:val="20"/>
+              </w:rPr>
+            </w:pPr>
+            <w:r>
+              <w:rPr>
+                <w:sz w:val="20"/>
+                <w:szCs w:val="20"/>
+                <w:rtl w:val="0"/>
+              </w:rPr>
+              <w:t xml:space="preserve">En este documento dejaremos implícito como se va a realizar el proyecto definiendo los objetivos  general, especifico, aspectos técnicos, la metodología de trabajo, cronograma de trabajo entre otros.  </w:t>
+            </w:r>
+          </w:p>
+        </w:tc>
+        <w:tc>
+          <w:tcPr/>
+          <w:p>
+            <w:pPr>
+              <w:keepNext w:val="0"/>
+              <w:keepLines w:val="0"/>
+              <w:pageBreakBefore w:val="0"/>
+              <w:widowControl w:val="0"/>
+              <w:pBdr>
+                <w:top w:space="0" w:sz="0" w:val="nil"/>
+                <w:left w:space="0" w:sz="0" w:val="nil"/>
+                <w:bottom w:space="0" w:sz="0" w:val="nil"/>
+                <w:right w:space="0" w:sz="0" w:val="nil"/>
+                <w:between w:space="0" w:sz="0" w:val="nil"/>
+              </w:pBdr>
+              <w:shd w:fill="auto" w:val="clear"/>
+              <w:spacing w:after="0" w:before="50" w:line="240" w:lineRule="auto"/>
+              <w:ind w:left="54" w:right="0" w:firstLine="0"/>
+              <w:jc w:val="left"/>
+              <w:rPr>
+                <w:sz w:val="20"/>
+                <w:szCs w:val="20"/>
+              </w:rPr>
+            </w:pPr>
+            <w:r>
+              <w:rPr>
+                <w:sz w:val="20"/>
+                <w:szCs w:val="20"/>
+                <w:rtl w:val="0"/>
+              </w:rPr>
+              <w:t xml:space="preserve">3</w:t>
+            </w:r>
+          </w:p>
+        </w:tc>
+      </w:tr>
+      <w:tr>
+        <w:trPr>
+          <w:cantSplit w:val="0"/>
+          <w:trHeight w:val="3519" w:hRule="atLeast"/>
+          <w:tblHeader w:val="0"/>
+        </w:trPr>
+        <w:tc>
+          <w:tcPr/>
+          <w:p>
+            <w:pPr>
+              <w:rPr>
+                <w:sz w:val="20"/>
+                <w:szCs w:val="20"/>
+              </w:rPr>
+            </w:pPr>
+            <w:r>
+              <w:rPr>
+                <w:sz w:val="20"/>
+                <w:szCs w:val="20"/>
+                <w:rtl w:val="0"/>
+              </w:rPr>
+              <w:t xml:space="preserve">PT-IGS</w:t>
+            </w:r>
+          </w:p>
+        </w:tc>
+        <w:tc>
+          <w:tcPr/>
+          <w:p>
+            <w:pPr>
+              <w:keepNext w:val="0"/>
+              <w:keepLines w:val="0"/>
+              <w:pageBreakBefore w:val="0"/>
+              <w:widowControl w:val="0"/>
+              <w:pBdr>
+                <w:top w:space="0" w:sz="0" w:val="nil"/>
+                <w:left w:space="0" w:sz="0" w:val="nil"/>
+                <w:bottom w:space="0" w:sz="0" w:val="nil"/>
+                <w:right w:space="0" w:sz="0" w:val="nil"/>
+                <w:between w:space="0" w:sz="0" w:val="nil"/>
+              </w:pBdr>
+              <w:shd w:fill="auto" w:val="clear"/>
+              <w:tabs>
+                <w:tab w:val="left" w:pos="1660"/>
+              </w:tabs>
+              <w:spacing w:after="0" w:before="0" w:line="240" w:lineRule="auto"/>
+              <w:ind w:left="54" w:right="47" w:firstLine="0"/>
+              <w:jc w:val="left"/>
+              <w:rPr>
+                <w:sz w:val="20"/>
+                <w:szCs w:val="20"/>
+              </w:rPr>
+            </w:pPr>
+            <w:r>
+              <w:rPr>
+                <w:sz w:val="20"/>
+                <w:szCs w:val="20"/>
+                <w:rtl w:val="0"/>
+              </w:rPr>
+              <w:t xml:space="preserve">Informe general del sistema </w:t>
+            </w:r>
+          </w:p>
+        </w:tc>
+        <w:tc>
+          <w:tcPr/>
+          <w:p>
+            <w:pPr>
+              <w:keepNext w:val="0"/>
+              <w:keepLines w:val="0"/>
+              <w:pageBreakBefore w:val="0"/>
+              <w:widowControl w:val="0"/>
+              <w:pBdr>
+                <w:top w:space="0" w:sz="0" w:val="nil"/>
+                <w:left w:space="0" w:sz="0" w:val="nil"/>
+                <w:bottom w:space="0" w:sz="0" w:val="nil"/>
+                <w:right w:space="0" w:sz="0" w:val="nil"/>
+                <w:between w:space="0" w:sz="0" w:val="nil"/>
+              </w:pBdr>
+              <w:shd w:fill="auto" w:val="clear"/>
+              <w:spacing w:after="0" w:before="0" w:line="240" w:lineRule="auto"/>
+              <w:ind w:left="53" w:right="47" w:firstLine="0"/>
+              <w:jc w:val="both"/>
+              <w:rPr>
+                <w:sz w:val="20"/>
+                <w:szCs w:val="20"/>
+              </w:rPr>
+            </w:pPr>
+            <w:r>
+              <w:rPr>
+                <w:rtl w:val="0"/>
+              </w:rPr>
+            </w:r>
+          </w:p>
+        </w:tc>
+        <w:tc>
+          <w:tcPr/>
+          <w:p>
+            <w:pPr>
+              <w:keepNext w:val="0"/>
+              <w:keepLines w:val="0"/>
+              <w:pageBreakBefore w:val="0"/>
+              <w:widowControl w:val="0"/>
+              <w:pBdr>
+                <w:top w:space="0" w:sz="0" w:val="nil"/>
+                <w:left w:space="0" w:sz="0" w:val="nil"/>
+                <w:bottom w:space="0" w:sz="0" w:val="nil"/>
+                <w:right w:space="0" w:sz="0" w:val="nil"/>
+                <w:between w:space="0" w:sz="0" w:val="nil"/>
+              </w:pBdr>
+              <w:shd w:fill="auto" w:val="clear"/>
+              <w:spacing w:after="0" w:before="50" w:line="240" w:lineRule="auto"/>
+              <w:ind w:left="54" w:right="0" w:firstLine="0"/>
+              <w:jc w:val="left"/>
+              <w:rPr>
+                <w:sz w:val="20"/>
+                <w:szCs w:val="20"/>
+              </w:rPr>
+            </w:pPr>
+            <w:r>
+              <w:rPr>
+                <w:sz w:val="20"/>
+                <w:szCs w:val="20"/>
+                <w:rtl w:val="0"/>
+              </w:rPr>
+              <w:t xml:space="preserve">4</w:t>
             </w:r>
           </w:p>
         </w:tc>
@@ -6194,6 +7237,18 @@
           <w:pgMar w:bottom="280" w:top="1100" w:left="1020" w:right="1020" w:header="720" w:footer="720"/>
         </w:sectPr>
       </w:pPr>
+      <w:r>
+        <w:rPr>
+          <w:sz w:val="20"/>
+          <w:szCs w:val="20"/>
+          <w:rtl w:val="0"/>
+        </w:rPr>
+        <w:tab/>
+        <w:tab/>
+        <w:tab/>
+        <w:tab/>
+        <w:tab/>
+      </w:r>
       <w:r>
         <w:rPr>
           <w:rtl w:val="0"/>
@@ -8278,6 +9333,14 @@
             </w:pPr>
             <w:r>
               <w:rPr>
+                <w:sz w:val="20"/>
+                <w:szCs w:val="20"/>
+                <w:rtl w:val="0"/>
+              </w:rPr>
+              <w:t xml:space="preserve">PT-AR</w:t>
+            </w:r>
+            <w:r>
+              <w:rPr>
                 <w:rtl w:val="0"/>
               </w:rPr>
             </w:r>
@@ -8318,6 +9381,14 @@
             </w:pPr>
             <w:r>
               <w:rPr>
+                <w:sz w:val="20"/>
+                <w:szCs w:val="20"/>
+                <w:rtl w:val="0"/>
+              </w:rPr>
+              <w:t xml:space="preserve">Actas de Reunion </w:t>
+            </w:r>
+            <w:r>
+              <w:rPr>
                 <w:rtl w:val="0"/>
               </w:rPr>
             </w:r>
@@ -8356,6 +9427,14 @@
                 <w:vertAlign w:val="baseline"/>
               </w:rPr>
             </w:pPr>
+            <w:r>
+              <w:rPr>
+                <w:sz w:val="20"/>
+                <w:szCs w:val="20"/>
+                <w:rtl w:val="0"/>
+              </w:rPr>
+              <w:t xml:space="preserve">en estas actas se dejaran plasmadas las reuniones realizadas sobre cada documento o desarrollo que se vaya a hacer del proyecto formativo.</w:t>
+            </w:r>
             <w:r>
               <w:rPr>
                 <w:rtl w:val="0"/>
@@ -8849,6 +9928,100 @@
     </w:p>
     <w:p>
       <w:pPr>
+        <w:rPr/>
+      </w:pPr>
+      <w:r>
+        <w:rPr>
+          <w:rtl w:val="0"/>
+        </w:rPr>
+      </w:r>
+    </w:p>
+    <w:p>
+      <w:pPr>
+        <w:rPr>
+          <w:rFonts w:ascii="Calibri" w:cs="Calibri" w:eastAsia="Calibri" w:hAnsi="Calibri"/>
+          <w:b w:val="1"/>
+          <w:i w:val="0"/>
+          <w:smallCaps w:val="0"/>
+          <w:strike w:val="0"/>
+          <w:color w:val="000000"/>
+          <w:sz w:val="33"/>
+          <w:szCs w:val="33"/>
+          <w:u w:val="none"/>
+          <w:shd w:fill="auto" w:val="clear"/>
+          <w:vertAlign w:val="baseline"/>
+        </w:rPr>
+      </w:pPr>
+      <w:r>
+        <w:rPr>
+          <w:rtl w:val="0"/>
+        </w:rPr>
+        <w:t xml:space="preserve">Esta actualización de formatos se hará mediante una reunión con el scrum master quien es el que va a decidir si se le hace la propuesta al encargado de la revisión del proyecto el cual acepta y posteriormente se hará la actualización.</w:t>
+      </w:r>
+      <w:r>
+        <w:rPr>
+          <w:rtl w:val="0"/>
+        </w:rPr>
+      </w:r>
+    </w:p>
+    <w:p>
+      <w:pPr>
+        <w:keepNext w:val="0"/>
+        <w:keepLines w:val="0"/>
+        <w:pageBreakBefore w:val="0"/>
+        <w:widowControl w:val="0"/>
+        <w:pBdr>
+          <w:top w:space="0" w:sz="0" w:val="nil"/>
+          <w:left w:space="0" w:sz="0" w:val="nil"/>
+          <w:bottom w:space="0" w:sz="0" w:val="nil"/>
+          <w:right w:space="0" w:sz="0" w:val="nil"/>
+          <w:between w:space="0" w:sz="0" w:val="nil"/>
+        </w:pBdr>
+        <w:shd w:fill="auto" w:val="clear"/>
+        <w:spacing w:after="0" w:before="0" w:line="240" w:lineRule="auto"/>
+        <w:ind w:left="0" w:right="0" w:firstLine="0"/>
+        <w:jc w:val="left"/>
+        <w:rPr>
+          <w:rFonts w:ascii="Calibri" w:cs="Calibri" w:eastAsia="Calibri" w:hAnsi="Calibri"/>
+          <w:b w:val="0"/>
+          <w:i w:val="0"/>
+          <w:smallCaps w:val="0"/>
+          <w:strike w:val="0"/>
+          <w:color w:val="000000"/>
+          <w:sz w:val="24"/>
+          <w:szCs w:val="24"/>
+          <w:u w:val="none"/>
+          <w:shd w:fill="auto" w:val="clear"/>
+          <w:vertAlign w:val="baseline"/>
+        </w:rPr>
+      </w:pPr>
+      <w:r>
+        <w:rPr>
+          <w:rtl w:val="0"/>
+        </w:rPr>
+      </w:r>
+    </w:p>
+    <w:bookmarkStart w:colFirst="0" w:colLast="0" w:name="bookmark=id.1y810tw" w:id="20"/>
+    <w:bookmarkEnd w:id="20"/>
+    <w:p>
+      <w:pPr>
+        <w:pStyle w:val="Heading1"/>
+        <w:spacing w:before="192" w:lineRule="auto"/>
+        <w:ind w:firstLine="114"/>
+        <w:jc w:val="left"/>
+        <w:rPr/>
+      </w:pPr>
+      <w:bookmarkStart w:colFirst="0" w:colLast="0" w:name="_heading=h.4i7ojhp" w:id="21"/>
+      <w:bookmarkEnd w:id="21"/>
+      <w:r>
+        <w:rPr>
+          <w:rtl w:val="0"/>
+        </w:rPr>
+        <w:t xml:space="preserve">Cronograma de trabajo.</w:t>
+      </w:r>
+    </w:p>
+    <w:p>
+      <w:pPr>
         <w:keepNext w:val="0"/>
         <w:keepLines w:val="0"/>
         <w:pageBreakBefore w:val="0"/>
@@ -8871,8 +10044,8 @@
           <w:smallCaps w:val="0"/>
           <w:strike w:val="0"/>
           <w:color w:val="000000"/>
-          <w:sz w:val="33"/>
-          <w:szCs w:val="33"/>
+          <w:sz w:val="29"/>
+          <w:szCs w:val="29"/>
           <w:u w:val="none"/>
           <w:shd w:fill="auto" w:val="clear"/>
           <w:vertAlign w:val="baseline"/>
@@ -8908,6 +10081,415 @@
           <w:smallCaps w:val="0"/>
           <w:strike w:val="0"/>
           <w:color w:val="000000"/>
+          <w:sz w:val="20"/>
+          <w:szCs w:val="20"/>
+          <w:u w:val="none"/>
+          <w:shd w:fill="auto" w:val="clear"/>
+          <w:vertAlign w:val="baseline"/>
+        </w:rPr>
+      </w:pPr>
+      <w:r>
+        <w:rPr>
+          <w:rtl w:val="0"/>
+        </w:rPr>
+      </w:r>
+    </w:p>
+    <w:p>
+      <w:pPr>
+        <w:keepNext w:val="0"/>
+        <w:keepLines w:val="0"/>
+        <w:pageBreakBefore w:val="0"/>
+        <w:widowControl w:val="0"/>
+        <w:pBdr>
+          <w:top w:space="0" w:sz="0" w:val="nil"/>
+          <w:left w:space="0" w:sz="0" w:val="nil"/>
+          <w:bottom w:space="0" w:sz="0" w:val="nil"/>
+          <w:right w:space="0" w:sz="0" w:val="nil"/>
+          <w:between w:space="0" w:sz="0" w:val="nil"/>
+        </w:pBdr>
+        <w:shd w:fill="auto" w:val="clear"/>
+        <w:spacing w:after="0" w:before="7" w:line="240" w:lineRule="auto"/>
+        <w:ind w:left="0" w:right="0" w:firstLine="0"/>
+        <w:jc w:val="left"/>
+        <w:rPr>
+          <w:rFonts w:ascii="Calibri" w:cs="Calibri" w:eastAsia="Calibri" w:hAnsi="Calibri"/>
+          <w:b w:val="0"/>
+          <w:i w:val="0"/>
+          <w:smallCaps w:val="0"/>
+          <w:strike w:val="0"/>
+          <w:color w:val="000000"/>
+          <w:sz w:val="14"/>
+          <w:szCs w:val="14"/>
+          <w:u w:val="none"/>
+          <w:shd w:fill="auto" w:val="clear"/>
+          <w:vertAlign w:val="baseline"/>
+        </w:rPr>
+        <w:sectPr>
+          <w:type w:val="nextPage"/>
+          <w:pgSz w:h="15840" w:w="12240" w:orient="portrait"/>
+          <w:pgMar w:bottom="280" w:top="1100" w:left="1020" w:right="1020" w:header="720" w:footer="720"/>
+        </w:sectPr>
+      </w:pPr>
+      <w:r>
+        <w:rPr>
+          <w:rtl w:val="0"/>
+        </w:rPr>
+      </w:r>
+    </w:p>
+    <w:bookmarkStart w:colFirst="0" w:colLast="0" w:name="bookmark=id.2xcytpi" w:id="22"/>
+    <w:bookmarkEnd w:id="22"/>
+    <w:p>
+      <w:pPr>
+        <w:pStyle w:val="Heading1"/>
+        <w:ind w:firstLine="114"/>
+        <w:jc w:val="left"/>
+        <w:rPr/>
+      </w:pPr>
+      <w:bookmarkStart w:colFirst="0" w:colLast="0" w:name="_heading=h.1ci93xb" w:id="23"/>
+      <w:bookmarkEnd w:id="23"/>
+      <w:r>
+        <w:rPr>
+          <w:rtl w:val="0"/>
+        </w:rPr>
+        <w:t xml:space="preserve">Propuesta entrega del proyecto.</w:t>
+      </w:r>
+    </w:p>
+    <w:p>
+      <w:pPr>
+        <w:rPr/>
+      </w:pPr>
+      <w:r>
+        <w:rPr>
+          <w:rtl w:val="0"/>
+        </w:rPr>
+      </w:r>
+    </w:p>
+    <w:p>
+      <w:pPr>
+        <w:rPr/>
+      </w:pPr>
+      <w:r>
+        <w:rPr>
+          <w:rtl w:val="0"/>
+        </w:rPr>
+        <w:t xml:space="preserve">El proyecto se va a entregar en carpetas alojadas en drive donde allí reposan todos los documentos del proyecto Store Manager, conjuntamente se subiera a repositorios de github donde se podrá evidenciar el versionamiento de cada documento, se compartirá el link de dicho repositorio. </w:t>
+      </w:r>
+      <w:r>
+        <w:rPr>
+          <w:rtl w:val="0"/>
+        </w:rPr>
+      </w:r>
+    </w:p>
+    <w:p>
+      <w:pPr>
+        <w:keepNext w:val="0"/>
+        <w:keepLines w:val="0"/>
+        <w:pageBreakBefore w:val="0"/>
+        <w:widowControl w:val="0"/>
+        <w:pBdr>
+          <w:top w:space="0" w:sz="0" w:val="nil"/>
+          <w:left w:space="0" w:sz="0" w:val="nil"/>
+          <w:bottom w:space="0" w:sz="0" w:val="nil"/>
+          <w:right w:space="0" w:sz="0" w:val="nil"/>
+          <w:between w:space="0" w:sz="0" w:val="nil"/>
+        </w:pBdr>
+        <w:shd w:fill="auto" w:val="clear"/>
+        <w:spacing w:after="0" w:before="6" w:line="240" w:lineRule="auto"/>
+        <w:ind w:left="0" w:right="0" w:firstLine="0"/>
+        <w:jc w:val="left"/>
+        <w:rPr>
+          <w:rFonts w:ascii="Calibri" w:cs="Calibri" w:eastAsia="Calibri" w:hAnsi="Calibri"/>
+          <w:b w:val="1"/>
+          <w:i w:val="0"/>
+          <w:smallCaps w:val="0"/>
+          <w:strike w:val="0"/>
+          <w:color w:val="000000"/>
+          <w:sz w:val="37"/>
+          <w:szCs w:val="37"/>
+          <w:u w:val="none"/>
+          <w:shd w:fill="auto" w:val="clear"/>
+          <w:vertAlign w:val="baseline"/>
+        </w:rPr>
+      </w:pPr>
+      <w:r>
+        <w:rPr>
+          <w:rtl w:val="0"/>
+        </w:rPr>
+      </w:r>
+    </w:p>
+    <w:p>
+      <w:pPr>
+        <w:keepNext w:val="0"/>
+        <w:keepLines w:val="0"/>
+        <w:pageBreakBefore w:val="0"/>
+        <w:widowControl w:val="0"/>
+        <w:pBdr>
+          <w:top w:space="0" w:sz="0" w:val="nil"/>
+          <w:left w:space="0" w:sz="0" w:val="nil"/>
+          <w:bottom w:space="0" w:sz="0" w:val="nil"/>
+          <w:right w:space="0" w:sz="0" w:val="nil"/>
+          <w:between w:space="0" w:sz="0" w:val="nil"/>
+        </w:pBdr>
+        <w:shd w:fill="auto" w:val="clear"/>
+        <w:spacing w:after="0" w:before="2" w:line="240" w:lineRule="auto"/>
+        <w:ind w:left="0" w:right="0" w:firstLine="0"/>
+        <w:jc w:val="left"/>
+        <w:rPr>
+          <w:rFonts w:ascii="Calibri" w:cs="Calibri" w:eastAsia="Calibri" w:hAnsi="Calibri"/>
+          <w:b w:val="0"/>
+          <w:i w:val="0"/>
+          <w:smallCaps w:val="0"/>
+          <w:strike w:val="0"/>
+          <w:color w:val="000000"/>
+          <w:sz w:val="31"/>
+          <w:szCs w:val="31"/>
+          <w:u w:val="none"/>
+          <w:shd w:fill="auto" w:val="clear"/>
+          <w:vertAlign w:val="baseline"/>
+        </w:rPr>
+      </w:pPr>
+      <w:r>
+        <w:rPr>
+          <w:rtl w:val="0"/>
+        </w:rPr>
+      </w:r>
+    </w:p>
+    <w:p>
+      <w:pPr>
+        <w:ind w:left="113" w:firstLine="0"/>
+        <w:rPr>
+          <w:b w:val="1"/>
+          <w:sz w:val="24"/>
+          <w:szCs w:val="24"/>
+        </w:rPr>
+      </w:pPr>
+      <w:r>
+        <w:rPr>
+          <w:b w:val="1"/>
+          <w:sz w:val="24"/>
+          <w:szCs w:val="24"/>
+          <w:rtl w:val="0"/>
+        </w:rPr>
+        <w:t xml:space="preserve">Artefactos Principales.</w:t>
+      </w:r>
+    </w:p>
+    <w:p>
+      <w:pPr>
+        <w:ind w:left="113" w:firstLine="0"/>
+        <w:rPr>
+          <w:b w:val="1"/>
+          <w:sz w:val="24"/>
+          <w:szCs w:val="24"/>
+        </w:rPr>
+      </w:pPr>
+      <w:r>
+        <w:rPr>
+          <w:rtl w:val="0"/>
+        </w:rPr>
+      </w:r>
+    </w:p>
+    <w:p>
+      <w:pPr>
+        <w:ind w:left="113" w:firstLine="0"/>
+        <w:rPr>
+          <w:sz w:val="24"/>
+          <w:szCs w:val="24"/>
+        </w:rPr>
+      </w:pPr>
+      <w:r>
+        <w:rPr>
+          <w:sz w:val="24"/>
+          <w:szCs w:val="24"/>
+          <w:rtl w:val="0"/>
+        </w:rPr>
+        <w:t xml:space="preserve">Planteamiento del problema.</w:t>
+      </w:r>
+    </w:p>
+    <w:p>
+      <w:pPr>
+        <w:ind w:left="113" w:firstLine="0"/>
+        <w:rPr>
+          <w:sz w:val="24"/>
+          <w:szCs w:val="24"/>
+        </w:rPr>
+      </w:pPr>
+      <w:r>
+        <w:rPr>
+          <w:sz w:val="24"/>
+          <w:szCs w:val="24"/>
+          <w:rtl w:val="0"/>
+        </w:rPr>
+        <w:t xml:space="preserve">diapositivas de presentación del proyecto. </w:t>
+      </w:r>
+    </w:p>
+    <w:p>
+      <w:pPr>
+        <w:ind w:left="113" w:firstLine="0"/>
+        <w:rPr>
+          <w:sz w:val="24"/>
+          <w:szCs w:val="24"/>
+        </w:rPr>
+      </w:pPr>
+      <w:r>
+        <w:rPr>
+          <w:sz w:val="24"/>
+          <w:szCs w:val="24"/>
+          <w:rtl w:val="0"/>
+        </w:rPr>
+        <w:t xml:space="preserve">código con la versión final para su presentación. </w:t>
+      </w:r>
+    </w:p>
+    <w:p>
+      <w:pPr>
+        <w:keepNext w:val="0"/>
+        <w:keepLines w:val="0"/>
+        <w:pageBreakBefore w:val="0"/>
+        <w:widowControl w:val="0"/>
+        <w:pBdr>
+          <w:top w:space="0" w:sz="0" w:val="nil"/>
+          <w:left w:space="0" w:sz="0" w:val="nil"/>
+          <w:bottom w:space="0" w:sz="0" w:val="nil"/>
+          <w:right w:space="0" w:sz="0" w:val="nil"/>
+          <w:between w:space="0" w:sz="0" w:val="nil"/>
+        </w:pBdr>
+        <w:shd w:fill="auto" w:val="clear"/>
+        <w:spacing w:after="0" w:before="1" w:line="240" w:lineRule="auto"/>
+        <w:ind w:left="0" w:right="0" w:firstLine="0"/>
+        <w:jc w:val="left"/>
+        <w:rPr>
+          <w:rFonts w:ascii="Calibri" w:cs="Calibri" w:eastAsia="Calibri" w:hAnsi="Calibri"/>
+          <w:b w:val="0"/>
+          <w:i w:val="0"/>
+          <w:smallCaps w:val="0"/>
+          <w:strike w:val="0"/>
+          <w:color w:val="000000"/>
+          <w:sz w:val="31"/>
+          <w:szCs w:val="31"/>
+          <w:u w:val="none"/>
+          <w:shd w:fill="auto" w:val="clear"/>
+          <w:vertAlign w:val="baseline"/>
+        </w:rPr>
+      </w:pPr>
+      <w:r>
+        <w:rPr>
+          <w:rtl w:val="0"/>
+        </w:rPr>
+      </w:r>
+    </w:p>
+    <w:p>
+      <w:pPr>
+        <w:ind w:left="113" w:firstLine="0"/>
+        <w:rPr>
+          <w:b w:val="1"/>
+          <w:sz w:val="24"/>
+          <w:szCs w:val="24"/>
+        </w:rPr>
+      </w:pPr>
+      <w:r>
+        <w:rPr>
+          <w:b w:val="1"/>
+          <w:sz w:val="24"/>
+          <w:szCs w:val="24"/>
+          <w:rtl w:val="0"/>
+        </w:rPr>
+        <w:t xml:space="preserve">Anexos</w:t>
+      </w:r>
+    </w:p>
+    <w:p>
+      <w:pPr>
+        <w:ind w:left="113" w:firstLine="0"/>
+        <w:rPr>
+          <w:b w:val="1"/>
+          <w:sz w:val="24"/>
+          <w:szCs w:val="24"/>
+        </w:rPr>
+      </w:pPr>
+      <w:r>
+        <w:rPr>
+          <w:rtl w:val="0"/>
+        </w:rPr>
+      </w:r>
+    </w:p>
+    <w:p>
+      <w:pPr>
+        <w:ind w:left="113" w:firstLine="0"/>
+        <w:rPr>
+          <w:sz w:val="24"/>
+          <w:szCs w:val="24"/>
+        </w:rPr>
+      </w:pPr>
+      <w:r>
+        <w:rPr>
+          <w:sz w:val="24"/>
+          <w:szCs w:val="24"/>
+          <w:rtl w:val="0"/>
+        </w:rPr>
+        <w:t xml:space="preserve">Comprobante de trabajo realizado en jira. </w:t>
+      </w:r>
+    </w:p>
+    <w:p>
+      <w:pPr>
+        <w:ind w:left="113" w:firstLine="0"/>
+        <w:rPr>
+          <w:sz w:val="24"/>
+          <w:szCs w:val="24"/>
+        </w:rPr>
+      </w:pPr>
+      <w:r>
+        <w:rPr>
+          <w:sz w:val="24"/>
+          <w:szCs w:val="24"/>
+          <w:rtl w:val="0"/>
+        </w:rPr>
+        <w:t xml:space="preserve">PT-AR</w:t>
+      </w:r>
+    </w:p>
+    <w:p>
+      <w:pPr>
+        <w:tabs>
+          <w:tab w:val="left" w:pos="1682"/>
+        </w:tabs>
+        <w:spacing w:before="44" w:lineRule="auto"/>
+        <w:rPr>
+          <w:sz w:val="24"/>
+          <w:szCs w:val="24"/>
+        </w:rPr>
+        <w:sectPr>
+          <w:type w:val="nextPage"/>
+          <w:pgSz w:h="15840" w:w="12240" w:orient="portrait"/>
+          <w:pgMar w:bottom="280" w:top="1120" w:left="1020" w:right="1020" w:header="720" w:footer="720"/>
+        </w:sectPr>
+      </w:pPr>
+      <w:r>
+        <w:rPr>
+          <w:rtl w:val="0"/>
+        </w:rPr>
+      </w:r>
+    </w:p>
+    <w:p>
+      <w:pPr>
+        <w:keepNext w:val="0"/>
+        <w:keepLines w:val="0"/>
+        <w:pageBreakBefore w:val="0"/>
+        <w:widowControl w:val="0"/>
+        <w:pBdr>
+          <w:top w:space="0" w:sz="0" w:val="nil"/>
+          <w:left w:space="0" w:sz="0" w:val="nil"/>
+          <w:bottom w:space="0" w:sz="0" w:val="nil"/>
+          <w:right w:space="0" w:sz="0" w:val="nil"/>
+          <w:between w:space="0" w:sz="0" w:val="nil"/>
+        </w:pBdr>
+        <w:shd w:fill="auto" w:val="clear"/>
+        <w:spacing w:after="0" w:before="0" w:line="240" w:lineRule="auto"/>
+        <w:ind w:left="0" w:right="0" w:firstLine="0"/>
+        <w:jc w:val="left"/>
+        <w:rPr>
+          <w:rFonts w:ascii="Calibri" w:cs="Calibri" w:eastAsia="Calibri" w:hAnsi="Calibri"/>
+          <w:b w:val="0"/>
+          <w:i w:val="0"/>
+          <w:smallCaps w:val="0"/>
+          <w:strike w:val="0"/>
+          <w:color w:val="000000"/>
           <w:sz w:val="24"/>
           <w:szCs w:val="24"/>
           <w:u w:val="none"/>
@@ -8919,25 +10501,6 @@
         <w:rPr>
           <w:rtl w:val="0"/>
         </w:rPr>
-      </w:r>
-    </w:p>
-    <w:bookmarkStart w:colFirst="0" w:colLast="0" w:name="bookmark=id.1y810tw" w:id="20"/>
-    <w:bookmarkEnd w:id="20"/>
-    <w:p>
-      <w:pPr>
-        <w:pStyle w:val="Heading1"/>
-        <w:spacing w:before="192" w:lineRule="auto"/>
-        <w:ind w:firstLine="114"/>
-        <w:jc w:val="left"/>
-        <w:rPr/>
-      </w:pPr>
-      <w:bookmarkStart w:colFirst="0" w:colLast="0" w:name="_heading=h.4i7ojhp" w:id="21"/>
-      <w:bookmarkEnd w:id="21"/>
-      <w:r>
-        <w:rPr>
-          <w:rtl w:val="0"/>
-        </w:rPr>
-        <w:t xml:space="preserve">Cronograma de trabajo.</w:t>
       </w:r>
     </w:p>
     <w:p>
@@ -8959,18 +10522,252 @@
         <w:jc w:val="left"/>
         <w:rPr>
           <w:rFonts w:ascii="Calibri" w:cs="Calibri" w:eastAsia="Calibri" w:hAnsi="Calibri"/>
+          <w:b w:val="0"/>
+          <w:i w:val="0"/>
+          <w:smallCaps w:val="0"/>
+          <w:strike w:val="0"/>
+          <w:color w:val="000000"/>
+          <w:sz w:val="19"/>
+          <w:szCs w:val="19"/>
+          <w:u w:val="none"/>
+          <w:shd w:fill="auto" w:val="clear"/>
+          <w:vertAlign w:val="baseline"/>
+        </w:rPr>
+      </w:pPr>
+      <w:r>
+        <w:rPr>
+          <w:rtl w:val="0"/>
+        </w:rPr>
+      </w:r>
+    </w:p>
+    <w:bookmarkStart w:colFirst="0" w:colLast="0" w:name="bookmark=id.3whwml4" w:id="24"/>
+    <w:bookmarkEnd w:id="24"/>
+    <w:p>
+      <w:pPr>
+        <w:pStyle w:val="Heading1"/>
+        <w:spacing w:before="0" w:lineRule="auto"/>
+        <w:ind w:firstLine="114"/>
+        <w:rPr/>
+      </w:pPr>
+      <w:bookmarkStart w:colFirst="0" w:colLast="0" w:name="_heading=h.2bn6wsx" w:id="25"/>
+      <w:bookmarkEnd w:id="25"/>
+      <w:r>
+        <w:rPr>
+          <w:rtl w:val="0"/>
+        </w:rPr>
+        <w:t xml:space="preserve">Recursos Adicionales.</w:t>
+      </w:r>
+    </w:p>
+    <w:p>
+      <w:pPr>
+        <w:keepNext w:val="0"/>
+        <w:keepLines w:val="0"/>
+        <w:pageBreakBefore w:val="0"/>
+        <w:widowControl w:val="0"/>
+        <w:pBdr>
+          <w:top w:space="0" w:sz="0" w:val="nil"/>
+          <w:left w:space="0" w:sz="0" w:val="nil"/>
+          <w:bottom w:space="0" w:sz="0" w:val="nil"/>
+          <w:right w:space="0" w:sz="0" w:val="nil"/>
+          <w:between w:space="0" w:sz="0" w:val="nil"/>
+        </w:pBdr>
+        <w:shd w:fill="auto" w:val="clear"/>
+        <w:spacing w:after="0" w:before="9" w:line="240" w:lineRule="auto"/>
+        <w:ind w:left="0" w:right="0" w:firstLine="0"/>
+        <w:jc w:val="left"/>
+        <w:rPr>
+          <w:rFonts w:ascii="Calibri" w:cs="Calibri" w:eastAsia="Calibri" w:hAnsi="Calibri"/>
           <w:b w:val="1"/>
           <w:i w:val="0"/>
           <w:smallCaps w:val="0"/>
           <w:strike w:val="0"/>
           <w:color w:val="000000"/>
-          <w:sz w:val="29"/>
-          <w:szCs w:val="29"/>
+          <w:sz w:val="37"/>
+          <w:szCs w:val="37"/>
           <w:u w:val="none"/>
           <w:shd w:fill="auto" w:val="clear"/>
           <w:vertAlign w:val="baseline"/>
         </w:rPr>
       </w:pPr>
+      <w:r>
+        <w:rPr>
+          <w:rtl w:val="0"/>
+        </w:rPr>
+      </w:r>
+    </w:p>
+    <w:p>
+      <w:pPr>
+        <w:keepNext w:val="0"/>
+        <w:keepLines w:val="0"/>
+        <w:pageBreakBefore w:val="0"/>
+        <w:widowControl w:val="0"/>
+        <w:pBdr>
+          <w:top w:space="0" w:sz="0" w:val="nil"/>
+          <w:left w:space="0" w:sz="0" w:val="nil"/>
+          <w:bottom w:space="0" w:sz="0" w:val="nil"/>
+          <w:right w:space="0" w:sz="0" w:val="nil"/>
+          <w:between w:space="0" w:sz="0" w:val="nil"/>
+        </w:pBdr>
+        <w:shd w:fill="auto" w:val="clear"/>
+        <w:spacing w:after="0" w:before="7" w:line="240" w:lineRule="auto"/>
+        <w:ind w:left="0" w:right="0" w:firstLine="0"/>
+        <w:jc w:val="left"/>
+        <w:rPr>
+          <w:rFonts w:ascii="Calibri" w:cs="Calibri" w:eastAsia="Calibri" w:hAnsi="Calibri"/>
+          <w:b w:val="1"/>
+          <w:i w:val="0"/>
+          <w:smallCaps w:val="0"/>
+          <w:strike w:val="0"/>
+          <w:color w:val="000000"/>
+          <w:sz w:val="19"/>
+          <w:szCs w:val="19"/>
+          <w:u w:val="none"/>
+          <w:shd w:fill="auto" w:val="clear"/>
+          <w:vertAlign w:val="baseline"/>
+        </w:rPr>
+      </w:pPr>
+      <w:r>
+        <w:rPr>
+          <w:rtl w:val="0"/>
+        </w:rPr>
+      </w:r>
+    </w:p>
+    <w:bookmarkStart w:colFirst="0" w:colLast="0" w:name="bookmark=id.qsh70q" w:id="26"/>
+    <w:bookmarkEnd w:id="26"/>
+    <w:p>
+      <w:pPr>
+        <w:pStyle w:val="Heading1"/>
+        <w:spacing w:before="1" w:lineRule="auto"/>
+        <w:ind w:firstLine="114"/>
+        <w:rPr/>
+      </w:pPr>
+      <w:bookmarkStart w:colFirst="0" w:colLast="0" w:name="_heading=h.3as4poj" w:id="27"/>
+      <w:bookmarkEnd w:id="27"/>
+      <w:r>
+        <w:rPr>
+          <w:rtl w:val="0"/>
+        </w:rPr>
+        <w:t xml:space="preserve">Seguimiento al proceso.</w:t>
+      </w:r>
+    </w:p>
+    <w:p>
+      <w:pPr>
+        <w:rPr/>
+      </w:pPr>
+      <w:r>
+        <w:rPr>
+          <w:rtl w:val="0"/>
+        </w:rPr>
+      </w:r>
+    </w:p>
+    <w:p>
+      <w:pPr>
+        <w:rPr/>
+      </w:pPr>
+      <w:r>
+        <w:rPr>
+          <w:rtl w:val="0"/>
+        </w:rPr>
+        <w:t xml:space="preserve">El seguimiento se hizo a través de plataforma jira, allí se ve reflejado las fechas en donde se hace cada apartado o documento del proyecto, se puede evidenciar quien, cuando y como hizo las actividades asignadas a cada integrante del proyecto. </w:t>
+      </w:r>
+    </w:p>
+    <w:p>
+      <w:pPr>
+        <w:rPr/>
+        <w:sectPr>
+          <w:type w:val="nextPage"/>
+          <w:pgSz w:h="15840" w:w="12240" w:orient="portrait"/>
+          <w:pgMar w:bottom="280" w:top="1100" w:left="1020" w:right="1020" w:header="720" w:footer="720"/>
+        </w:sectPr>
+      </w:pPr>
+      <w:r>
+        <w:rPr>
+          <w:rtl w:val="0"/>
+        </w:rPr>
+        <w:t xml:space="preserve">Esto tiene un soporte aún más contundente con las PT-AR las cuales se deben hacer cada semana. </w:t>
+      </w:r>
+      <w:r>
+        <w:rPr>
+          <w:rtl w:val="0"/>
+        </w:rPr>
+      </w:r>
+    </w:p>
+    <w:bookmarkStart w:colFirst="0" w:colLast="0" w:name="bookmark=id.1pxezwc" w:id="28"/>
+    <w:bookmarkEnd w:id="28"/>
+    <w:p>
+      <w:pPr>
+        <w:pStyle w:val="Heading1"/>
+        <w:ind w:firstLine="114"/>
+        <w:rPr/>
+      </w:pPr>
+      <w:bookmarkStart w:colFirst="0" w:colLast="0" w:name="_heading=h.49x2ik5" w:id="29"/>
+      <w:bookmarkEnd w:id="29"/>
+      <w:r>
+        <w:rPr>
+          <w:rtl w:val="0"/>
+        </w:rPr>
+        <w:t xml:space="preserve">Sustentación Proyecto Formativo.</w:t>
+      </w:r>
+    </w:p>
+    <w:p>
+      <w:pPr>
+        <w:keepNext w:val="0"/>
+        <w:keepLines w:val="0"/>
+        <w:pageBreakBefore w:val="0"/>
+        <w:widowControl w:val="0"/>
+        <w:pBdr>
+          <w:top w:space="0" w:sz="0" w:val="nil"/>
+          <w:left w:space="0" w:sz="0" w:val="nil"/>
+          <w:bottom w:space="0" w:sz="0" w:val="nil"/>
+          <w:right w:space="0" w:sz="0" w:val="nil"/>
+          <w:between w:space="0" w:sz="0" w:val="nil"/>
+        </w:pBdr>
+        <w:shd w:fill="auto" w:val="clear"/>
+        <w:spacing w:after="0" w:before="11" w:line="240" w:lineRule="auto"/>
+        <w:ind w:left="0" w:right="0" w:firstLine="0"/>
+        <w:jc w:val="left"/>
+        <w:rPr>
+          <w:b w:val="1"/>
+          <w:sz w:val="37"/>
+          <w:szCs w:val="37"/>
+        </w:rPr>
+      </w:pPr>
+      <w:r>
+        <w:rPr>
+          <w:rtl w:val="0"/>
+        </w:rPr>
+      </w:r>
+    </w:p>
+    <w:p>
+      <w:pPr>
+        <w:keepNext w:val="0"/>
+        <w:keepLines w:val="0"/>
+        <w:pageBreakBefore w:val="0"/>
+        <w:widowControl w:val="0"/>
+        <w:pBdr>
+          <w:top w:space="0" w:sz="0" w:val="nil"/>
+          <w:left w:space="0" w:sz="0" w:val="nil"/>
+          <w:bottom w:space="0" w:sz="0" w:val="nil"/>
+          <w:right w:space="0" w:sz="0" w:val="nil"/>
+          <w:between w:space="0" w:sz="0" w:val="nil"/>
+        </w:pBdr>
+        <w:shd w:fill="auto" w:val="clear"/>
+        <w:spacing w:after="0" w:before="11" w:line="240" w:lineRule="auto"/>
+        <w:ind w:left="0" w:right="0" w:firstLine="0"/>
+        <w:jc w:val="left"/>
+        <w:rPr>
+          <w:sz w:val="37"/>
+          <w:szCs w:val="37"/>
+        </w:rPr>
+      </w:pPr>
+      <w:r>
+        <w:rPr>
+          <w:sz w:val="37"/>
+          <w:szCs w:val="37"/>
+          <w:rtl w:val="0"/>
+        </w:rPr>
+        <w:t xml:space="preserve"> La sustentación del proyecto se hará por medio de diapositivas dinámicas allí se dará a conocer el problema por cual fue creado el proyecto, la justificación será el proyecto final. </w:t>
+      </w:r>
       <w:r>
         <w:rPr>
           <w:rtl w:val="0"/>
@@ -9001,237 +10798,11 @@
           <w:smallCaps w:val="0"/>
           <w:strike w:val="0"/>
           <w:color w:val="000000"/>
-          <w:sz w:val="20"/>
-          <w:szCs w:val="20"/>
+          <w:sz w:val="24"/>
+          <w:szCs w:val="24"/>
           <w:u w:val="none"/>
           <w:shd w:fill="auto" w:val="clear"/>
           <w:vertAlign w:val="baseline"/>
-        </w:rPr>
-      </w:pPr>
-      <w:r>
-        <w:rPr>
-          <w:rtl w:val="0"/>
-        </w:rPr>
-      </w:r>
-    </w:p>
-    <w:p>
-      <w:pPr>
-        <w:keepNext w:val="0"/>
-        <w:keepLines w:val="0"/>
-        <w:pageBreakBefore w:val="0"/>
-        <w:widowControl w:val="0"/>
-        <w:pBdr>
-          <w:top w:space="0" w:sz="0" w:val="nil"/>
-          <w:left w:space="0" w:sz="0" w:val="nil"/>
-          <w:bottom w:space="0" w:sz="0" w:val="nil"/>
-          <w:right w:space="0" w:sz="0" w:val="nil"/>
-          <w:between w:space="0" w:sz="0" w:val="nil"/>
-        </w:pBdr>
-        <w:shd w:fill="auto" w:val="clear"/>
-        <w:spacing w:after="0" w:before="7" w:line="240" w:lineRule="auto"/>
-        <w:ind w:left="0" w:right="0" w:firstLine="0"/>
-        <w:jc w:val="left"/>
-        <w:rPr>
-          <w:rFonts w:ascii="Calibri" w:cs="Calibri" w:eastAsia="Calibri" w:hAnsi="Calibri"/>
-          <w:b w:val="0"/>
-          <w:i w:val="0"/>
-          <w:smallCaps w:val="0"/>
-          <w:strike w:val="0"/>
-          <w:color w:val="000000"/>
-          <w:sz w:val="14"/>
-          <w:szCs w:val="14"/>
-          <w:u w:val="none"/>
-          <w:shd w:fill="auto" w:val="clear"/>
-          <w:vertAlign w:val="baseline"/>
-        </w:rPr>
-        <w:sectPr>
-          <w:type w:val="nextPage"/>
-          <w:pgSz w:h="15840" w:w="12240" w:orient="portrait"/>
-          <w:pgMar w:bottom="280" w:top="1100" w:left="1020" w:right="1020" w:header="720" w:footer="720"/>
-        </w:sectPr>
-      </w:pPr>
-      <w:r>
-        <w:rPr>
-          <w:rtl w:val="0"/>
-        </w:rPr>
-      </w:r>
-    </w:p>
-    <w:bookmarkStart w:colFirst="0" w:colLast="0" w:name="bookmark=id.2xcytpi" w:id="22"/>
-    <w:bookmarkEnd w:id="22"/>
-    <w:p>
-      <w:pPr>
-        <w:pStyle w:val="Heading1"/>
-        <w:ind w:firstLine="114"/>
-        <w:jc w:val="left"/>
-        <w:rPr/>
-      </w:pPr>
-      <w:bookmarkStart w:colFirst="0" w:colLast="0" w:name="_heading=h.1ci93xb" w:id="23"/>
-      <w:bookmarkEnd w:id="23"/>
-      <w:r>
-        <w:rPr>
-          <w:rtl w:val="0"/>
-        </w:rPr>
-        <w:t xml:space="preserve">Propuesta CD entrega del proyecto.</w:t>
-      </w:r>
-    </w:p>
-    <w:p>
-      <w:pPr>
-        <w:keepNext w:val="0"/>
-        <w:keepLines w:val="0"/>
-        <w:pageBreakBefore w:val="0"/>
-        <w:widowControl w:val="0"/>
-        <w:pBdr>
-          <w:top w:space="0" w:sz="0" w:val="nil"/>
-          <w:left w:space="0" w:sz="0" w:val="nil"/>
-          <w:bottom w:space="0" w:sz="0" w:val="nil"/>
-          <w:right w:space="0" w:sz="0" w:val="nil"/>
-          <w:between w:space="0" w:sz="0" w:val="nil"/>
-        </w:pBdr>
-        <w:shd w:fill="auto" w:val="clear"/>
-        <w:spacing w:after="0" w:before="6" w:line="240" w:lineRule="auto"/>
-        <w:ind w:left="0" w:right="0" w:firstLine="0"/>
-        <w:jc w:val="left"/>
-        <w:rPr>
-          <w:rFonts w:ascii="Calibri" w:cs="Calibri" w:eastAsia="Calibri" w:hAnsi="Calibri"/>
-          <w:b w:val="1"/>
-          <w:i w:val="0"/>
-          <w:smallCaps w:val="0"/>
-          <w:strike w:val="0"/>
-          <w:color w:val="000000"/>
-          <w:sz w:val="37"/>
-          <w:szCs w:val="37"/>
-          <w:u w:val="none"/>
-          <w:shd w:fill="auto" w:val="clear"/>
-          <w:vertAlign w:val="baseline"/>
-        </w:rPr>
-      </w:pPr>
-      <w:r>
-        <w:rPr>
-          <w:rtl w:val="0"/>
-        </w:rPr>
-      </w:r>
-    </w:p>
-    <w:p>
-      <w:pPr>
-        <w:keepNext w:val="0"/>
-        <w:keepLines w:val="0"/>
-        <w:pageBreakBefore w:val="0"/>
-        <w:widowControl w:val="0"/>
-        <w:pBdr>
-          <w:top w:space="0" w:sz="0" w:val="nil"/>
-          <w:left w:space="0" w:sz="0" w:val="nil"/>
-          <w:bottom w:space="0" w:sz="0" w:val="nil"/>
-          <w:right w:space="0" w:sz="0" w:val="nil"/>
-          <w:between w:space="0" w:sz="0" w:val="nil"/>
-        </w:pBdr>
-        <w:shd w:fill="auto" w:val="clear"/>
-        <w:spacing w:after="0" w:before="2" w:line="240" w:lineRule="auto"/>
-        <w:ind w:left="0" w:right="0" w:firstLine="0"/>
-        <w:jc w:val="left"/>
-        <w:rPr>
-          <w:rFonts w:ascii="Calibri" w:cs="Calibri" w:eastAsia="Calibri" w:hAnsi="Calibri"/>
-          <w:b w:val="0"/>
-          <w:i w:val="0"/>
-          <w:smallCaps w:val="0"/>
-          <w:strike w:val="0"/>
-          <w:color w:val="000000"/>
-          <w:sz w:val="31"/>
-          <w:szCs w:val="31"/>
-          <w:u w:val="none"/>
-          <w:shd w:fill="auto" w:val="clear"/>
-          <w:vertAlign w:val="baseline"/>
-        </w:rPr>
-      </w:pPr>
-      <w:r>
-        <w:rPr>
-          <w:rtl w:val="0"/>
-        </w:rPr>
-      </w:r>
-    </w:p>
-    <w:p>
-      <w:pPr>
-        <w:ind w:left="113" w:firstLine="0"/>
-        <w:rPr>
-          <w:b w:val="1"/>
-          <w:sz w:val="24"/>
-          <w:szCs w:val="24"/>
-        </w:rPr>
-      </w:pPr>
-      <w:r>
-        <w:rPr>
-          <w:b w:val="1"/>
-          <w:sz w:val="24"/>
-          <w:szCs w:val="24"/>
-          <w:rtl w:val="0"/>
-        </w:rPr>
-        <w:t xml:space="preserve">Artefactos Principales</w:t>
-      </w:r>
-    </w:p>
-    <w:p>
-      <w:pPr>
-        <w:keepNext w:val="0"/>
-        <w:keepLines w:val="0"/>
-        <w:pageBreakBefore w:val="0"/>
-        <w:widowControl w:val="0"/>
-        <w:pBdr>
-          <w:top w:space="0" w:sz="0" w:val="nil"/>
-          <w:left w:space="0" w:sz="0" w:val="nil"/>
-          <w:bottom w:space="0" w:sz="0" w:val="nil"/>
-          <w:right w:space="0" w:sz="0" w:val="nil"/>
-          <w:between w:space="0" w:sz="0" w:val="nil"/>
-        </w:pBdr>
-        <w:shd w:fill="auto" w:val="clear"/>
-        <w:spacing w:after="0" w:before="1" w:line="240" w:lineRule="auto"/>
-        <w:ind w:left="0" w:right="0" w:firstLine="0"/>
-        <w:jc w:val="left"/>
-        <w:rPr>
-          <w:rFonts w:ascii="Calibri" w:cs="Calibri" w:eastAsia="Calibri" w:hAnsi="Calibri"/>
-          <w:b w:val="0"/>
-          <w:i w:val="0"/>
-          <w:smallCaps w:val="0"/>
-          <w:strike w:val="0"/>
-          <w:color w:val="000000"/>
-          <w:sz w:val="31"/>
-          <w:szCs w:val="31"/>
-          <w:u w:val="none"/>
-          <w:shd w:fill="auto" w:val="clear"/>
-          <w:vertAlign w:val="baseline"/>
-        </w:rPr>
-      </w:pPr>
-      <w:r>
-        <w:rPr>
-          <w:rtl w:val="0"/>
-        </w:rPr>
-      </w:r>
-    </w:p>
-    <w:p>
-      <w:pPr>
-        <w:ind w:left="113" w:firstLine="0"/>
-        <w:rPr>
-          <w:b w:val="1"/>
-          <w:sz w:val="24"/>
-          <w:szCs w:val="24"/>
-        </w:rPr>
-      </w:pPr>
-      <w:r>
-        <w:rPr>
-          <w:b w:val="1"/>
-          <w:sz w:val="24"/>
-          <w:szCs w:val="24"/>
-          <w:rtl w:val="0"/>
-        </w:rPr>
-        <w:t xml:space="preserve">Anexos</w:t>
-      </w:r>
-    </w:p>
-    <w:p>
-      <w:pPr>
-        <w:tabs>
-          <w:tab w:val="left" w:pos="1682"/>
-        </w:tabs>
-        <w:spacing w:before="44" w:lineRule="auto"/>
-        <w:rPr>
-          <w:sz w:val="24"/>
-          <w:szCs w:val="24"/>
         </w:rPr>
         <w:sectPr>
           <w:type w:val="nextPage"/>
@@ -9239,6 +10810,49 @@
           <w:pgMar w:bottom="280" w:top="1120" w:left="1020" w:right="1020" w:header="720" w:footer="720"/>
         </w:sectPr>
       </w:pPr>
+      <w:r>
+        <w:rPr>
+          <w:rtl w:val="0"/>
+        </w:rPr>
+      </w:r>
+    </w:p>
+    <w:bookmarkStart w:colFirst="0" w:colLast="0" w:name="bookmark=id.2p2csry" w:id="30"/>
+    <w:bookmarkEnd w:id="30"/>
+    <w:p>
+      <w:pPr>
+        <w:pStyle w:val="Heading1"/>
+        <w:ind w:firstLine="114"/>
+        <w:rPr/>
+      </w:pPr>
+      <w:bookmarkStart w:colFirst="0" w:colLast="0" w:name="_heading=h.147n2zr" w:id="31"/>
+      <w:bookmarkEnd w:id="31"/>
+      <w:r>
+        <w:rPr>
+          <w:rtl w:val="0"/>
+        </w:rPr>
+        <w:t xml:space="preserve">Control de Cambios.</w:t>
+      </w:r>
+    </w:p>
+    <w:p>
+      <w:pPr>
+        <w:rPr/>
+      </w:pPr>
+      <w:r>
+        <w:rPr>
+          <w:rtl w:val="0"/>
+        </w:rPr>
+      </w:r>
+    </w:p>
+    <w:p>
+      <w:pPr>
+        <w:rPr/>
+      </w:pPr>
+      <w:r>
+        <w:rPr>
+          <w:rtl w:val="0"/>
+        </w:rPr>
+        <w:t xml:space="preserve">Los cambios de cada documento serán aprobados por el instructor encargado de la revisión del documento. </w:t>
+      </w:r>
       <w:r>
         <w:rPr>
           <w:rtl w:val="0"/>
@@ -9296,7 +10910,7 @@
           <w:between w:space="0" w:sz="0" w:val="nil"/>
         </w:pBdr>
         <w:shd w:fill="auto" w:val="clear"/>
-        <w:spacing w:after="0" w:before="9" w:line="240" w:lineRule="auto"/>
+        <w:spacing w:after="0" w:before="8" w:line="240" w:lineRule="auto"/>
         <w:ind w:left="0" w:right="0" w:firstLine="0"/>
         <w:jc w:val="left"/>
         <w:rPr>
@@ -9319,8 +10933,8 @@
         </w:rPr>
       </w:r>
     </w:p>
-    <w:bookmarkStart w:colFirst="0" w:colLast="0" w:name="bookmark=id.3whwml4" w:id="24"/>
-    <w:bookmarkEnd w:id="24"/>
+    <w:bookmarkStart w:colFirst="0" w:colLast="0" w:name="bookmark=id.3o7alnk" w:id="32"/>
+    <w:bookmarkEnd w:id="32"/>
     <w:p>
       <w:pPr>
         <w:pStyle w:val="Heading1"/>
@@ -9328,13 +10942,13 @@
         <w:ind w:firstLine="114"/>
         <w:rPr/>
       </w:pPr>
-      <w:bookmarkStart w:colFirst="0" w:colLast="0" w:name="_heading=h.2bn6wsx" w:id="25"/>
-      <w:bookmarkEnd w:id="25"/>
-      <w:r>
-        <w:rPr>
-          <w:rtl w:val="0"/>
-        </w:rPr>
-        <w:t xml:space="preserve">Recursos Adicionales.</w:t>
+      <w:bookmarkStart w:colFirst="0" w:colLast="0" w:name="_heading=h.23ckvvd" w:id="33"/>
+      <w:bookmarkEnd w:id="33"/>
+      <w:r>
+        <w:rPr>
+          <w:rtl w:val="0"/>
+        </w:rPr>
+        <w:t xml:space="preserve">Temáticas en general.</w:t>
       </w:r>
     </w:p>
     <w:p>
@@ -9356,308 +10970,6 @@
         <w:jc w:val="left"/>
         <w:rPr>
           <w:rFonts w:ascii="Calibri" w:cs="Calibri" w:eastAsia="Calibri" w:hAnsi="Calibri"/>
-          <w:b w:val="1"/>
-          <w:i w:val="0"/>
-          <w:smallCaps w:val="0"/>
-          <w:strike w:val="0"/>
-          <w:color w:val="000000"/>
-          <w:sz w:val="37"/>
-          <w:szCs w:val="37"/>
-          <w:u w:val="none"/>
-          <w:shd w:fill="auto" w:val="clear"/>
-          <w:vertAlign w:val="baseline"/>
-        </w:rPr>
-      </w:pPr>
-      <w:r>
-        <w:rPr>
-          <w:rtl w:val="0"/>
-        </w:rPr>
-      </w:r>
-    </w:p>
-    <w:p>
-      <w:pPr>
-        <w:keepNext w:val="0"/>
-        <w:keepLines w:val="0"/>
-        <w:pageBreakBefore w:val="0"/>
-        <w:widowControl w:val="0"/>
-        <w:pBdr>
-          <w:top w:space="0" w:sz="0" w:val="nil"/>
-          <w:left w:space="0" w:sz="0" w:val="nil"/>
-          <w:bottom w:space="0" w:sz="0" w:val="nil"/>
-          <w:right w:space="0" w:sz="0" w:val="nil"/>
-          <w:between w:space="0" w:sz="0" w:val="nil"/>
-        </w:pBdr>
-        <w:shd w:fill="auto" w:val="clear"/>
-        <w:spacing w:after="0" w:before="7" w:line="240" w:lineRule="auto"/>
-        <w:ind w:left="0" w:right="0" w:firstLine="0"/>
-        <w:jc w:val="left"/>
-        <w:rPr>
-          <w:rFonts w:ascii="Calibri" w:cs="Calibri" w:eastAsia="Calibri" w:hAnsi="Calibri"/>
-          <w:b w:val="1"/>
-          <w:i w:val="0"/>
-          <w:smallCaps w:val="0"/>
-          <w:strike w:val="0"/>
-          <w:color w:val="000000"/>
-          <w:sz w:val="19"/>
-          <w:szCs w:val="19"/>
-          <w:u w:val="none"/>
-          <w:shd w:fill="auto" w:val="clear"/>
-          <w:vertAlign w:val="baseline"/>
-        </w:rPr>
-      </w:pPr>
-      <w:r>
-        <w:rPr>
-          <w:rtl w:val="0"/>
-        </w:rPr>
-      </w:r>
-    </w:p>
-    <w:bookmarkStart w:colFirst="0" w:colLast="0" w:name="bookmark=id.qsh70q" w:id="26"/>
-    <w:bookmarkEnd w:id="26"/>
-    <w:p>
-      <w:pPr>
-        <w:pStyle w:val="Heading1"/>
-        <w:spacing w:before="1" w:lineRule="auto"/>
-        <w:ind w:firstLine="114"/>
-        <w:rPr/>
-        <w:sectPr>
-          <w:type w:val="nextPage"/>
-          <w:pgSz w:h="15840" w:w="12240" w:orient="portrait"/>
-          <w:pgMar w:bottom="280" w:top="1100" w:left="1020" w:right="1020" w:header="720" w:footer="720"/>
-        </w:sectPr>
-      </w:pPr>
-      <w:bookmarkStart w:colFirst="0" w:colLast="0" w:name="_heading=h.3as4poj" w:id="27"/>
-      <w:bookmarkEnd w:id="27"/>
-      <w:r>
-        <w:rPr>
-          <w:rtl w:val="0"/>
-        </w:rPr>
-        <w:t xml:space="preserve">Seguimiento al proceso.</w:t>
-      </w:r>
-    </w:p>
-    <w:bookmarkStart w:colFirst="0" w:colLast="0" w:name="bookmark=id.1pxezwc" w:id="28"/>
-    <w:bookmarkEnd w:id="28"/>
-    <w:p>
-      <w:pPr>
-        <w:pStyle w:val="Heading1"/>
-        <w:ind w:firstLine="114"/>
-        <w:rPr/>
-      </w:pPr>
-      <w:bookmarkStart w:colFirst="0" w:colLast="0" w:name="_heading=h.49x2ik5" w:id="29"/>
-      <w:bookmarkEnd w:id="29"/>
-      <w:r>
-        <w:rPr>
-          <w:rtl w:val="0"/>
-        </w:rPr>
-        <w:t xml:space="preserve">Sustentación Proyecto Formativo.</w:t>
-      </w:r>
-    </w:p>
-    <w:p>
-      <w:pPr>
-        <w:keepNext w:val="0"/>
-        <w:keepLines w:val="0"/>
-        <w:pageBreakBefore w:val="0"/>
-        <w:widowControl w:val="0"/>
-        <w:pBdr>
-          <w:top w:space="0" w:sz="0" w:val="nil"/>
-          <w:left w:space="0" w:sz="0" w:val="nil"/>
-          <w:bottom w:space="0" w:sz="0" w:val="nil"/>
-          <w:right w:space="0" w:sz="0" w:val="nil"/>
-          <w:between w:space="0" w:sz="0" w:val="nil"/>
-        </w:pBdr>
-        <w:shd w:fill="auto" w:val="clear"/>
-        <w:spacing w:after="0" w:before="11" w:line="240" w:lineRule="auto"/>
-        <w:ind w:left="0" w:right="0" w:firstLine="0"/>
-        <w:jc w:val="left"/>
-        <w:rPr>
-          <w:rFonts w:ascii="Calibri" w:cs="Calibri" w:eastAsia="Calibri" w:hAnsi="Calibri"/>
-          <w:b w:val="1"/>
-          <w:i w:val="0"/>
-          <w:smallCaps w:val="0"/>
-          <w:strike w:val="0"/>
-          <w:color w:val="000000"/>
-          <w:sz w:val="37"/>
-          <w:szCs w:val="37"/>
-          <w:u w:val="none"/>
-          <w:shd w:fill="auto" w:val="clear"/>
-          <w:vertAlign w:val="baseline"/>
-        </w:rPr>
-      </w:pPr>
-      <w:r>
-        <w:rPr>
-          <w:rtl w:val="0"/>
-        </w:rPr>
-      </w:r>
-    </w:p>
-    <w:p>
-      <w:pPr>
-        <w:keepNext w:val="0"/>
-        <w:keepLines w:val="0"/>
-        <w:pageBreakBefore w:val="0"/>
-        <w:widowControl w:val="0"/>
-        <w:pBdr>
-          <w:top w:space="0" w:sz="0" w:val="nil"/>
-          <w:left w:space="0" w:sz="0" w:val="nil"/>
-          <w:bottom w:space="0" w:sz="0" w:val="nil"/>
-          <w:right w:space="0" w:sz="0" w:val="nil"/>
-          <w:between w:space="0" w:sz="0" w:val="nil"/>
-        </w:pBdr>
-        <w:shd w:fill="auto" w:val="clear"/>
-        <w:spacing w:after="0" w:before="0" w:line="240" w:lineRule="auto"/>
-        <w:ind w:left="0" w:right="0" w:firstLine="0"/>
-        <w:jc w:val="left"/>
-        <w:rPr>
-          <w:rFonts w:ascii="Calibri" w:cs="Calibri" w:eastAsia="Calibri" w:hAnsi="Calibri"/>
-          <w:b w:val="0"/>
-          <w:i w:val="0"/>
-          <w:smallCaps w:val="0"/>
-          <w:strike w:val="0"/>
-          <w:color w:val="000000"/>
-          <w:sz w:val="24"/>
-          <w:szCs w:val="24"/>
-          <w:u w:val="none"/>
-          <w:shd w:fill="auto" w:val="clear"/>
-          <w:vertAlign w:val="baseline"/>
-        </w:rPr>
-        <w:sectPr>
-          <w:type w:val="nextPage"/>
-          <w:pgSz w:h="15840" w:w="12240" w:orient="portrait"/>
-          <w:pgMar w:bottom="280" w:top="1120" w:left="1020" w:right="1020" w:header="720" w:footer="720"/>
-        </w:sectPr>
-      </w:pPr>
-      <w:r>
-        <w:rPr>
-          <w:rtl w:val="0"/>
-        </w:rPr>
-      </w:r>
-    </w:p>
-    <w:bookmarkStart w:colFirst="0" w:colLast="0" w:name="bookmark=id.2p2csry" w:id="30"/>
-    <w:bookmarkEnd w:id="30"/>
-    <w:p>
-      <w:pPr>
-        <w:pStyle w:val="Heading1"/>
-        <w:ind w:firstLine="114"/>
-        <w:rPr/>
-      </w:pPr>
-      <w:bookmarkStart w:colFirst="0" w:colLast="0" w:name="_heading=h.147n2zr" w:id="31"/>
-      <w:bookmarkEnd w:id="31"/>
-      <w:r>
-        <w:rPr>
-          <w:rtl w:val="0"/>
-        </w:rPr>
-        <w:t xml:space="preserve">Control de Cambios.</w:t>
-      </w:r>
-    </w:p>
-    <w:p>
-      <w:pPr>
-        <w:keepNext w:val="0"/>
-        <w:keepLines w:val="0"/>
-        <w:pageBreakBefore w:val="0"/>
-        <w:widowControl w:val="0"/>
-        <w:pBdr>
-          <w:top w:space="0" w:sz="0" w:val="nil"/>
-          <w:left w:space="0" w:sz="0" w:val="nil"/>
-          <w:bottom w:space="0" w:sz="0" w:val="nil"/>
-          <w:right w:space="0" w:sz="0" w:val="nil"/>
-          <w:between w:space="0" w:sz="0" w:val="nil"/>
-        </w:pBdr>
-        <w:shd w:fill="auto" w:val="clear"/>
-        <w:spacing w:after="0" w:before="0" w:line="240" w:lineRule="auto"/>
-        <w:ind w:left="0" w:right="0" w:firstLine="0"/>
-        <w:jc w:val="left"/>
-        <w:rPr>
-          <w:rFonts w:ascii="Calibri" w:cs="Calibri" w:eastAsia="Calibri" w:hAnsi="Calibri"/>
-          <w:b w:val="0"/>
-          <w:i w:val="0"/>
-          <w:smallCaps w:val="0"/>
-          <w:strike w:val="0"/>
-          <w:color w:val="000000"/>
-          <w:sz w:val="24"/>
-          <w:szCs w:val="24"/>
-          <w:u w:val="none"/>
-          <w:shd w:fill="auto" w:val="clear"/>
-          <w:vertAlign w:val="baseline"/>
-        </w:rPr>
-      </w:pPr>
-      <w:r>
-        <w:rPr>
-          <w:rtl w:val="0"/>
-        </w:rPr>
-      </w:r>
-    </w:p>
-    <w:p>
-      <w:pPr>
-        <w:keepNext w:val="0"/>
-        <w:keepLines w:val="0"/>
-        <w:pageBreakBefore w:val="0"/>
-        <w:widowControl w:val="0"/>
-        <w:pBdr>
-          <w:top w:space="0" w:sz="0" w:val="nil"/>
-          <w:left w:space="0" w:sz="0" w:val="nil"/>
-          <w:bottom w:space="0" w:sz="0" w:val="nil"/>
-          <w:right w:space="0" w:sz="0" w:val="nil"/>
-          <w:between w:space="0" w:sz="0" w:val="nil"/>
-        </w:pBdr>
-        <w:shd w:fill="auto" w:val="clear"/>
-        <w:spacing w:after="0" w:before="8" w:line="240" w:lineRule="auto"/>
-        <w:ind w:left="0" w:right="0" w:firstLine="0"/>
-        <w:jc w:val="left"/>
-        <w:rPr>
-          <w:rFonts w:ascii="Calibri" w:cs="Calibri" w:eastAsia="Calibri" w:hAnsi="Calibri"/>
-          <w:b w:val="0"/>
-          <w:i w:val="0"/>
-          <w:smallCaps w:val="0"/>
-          <w:strike w:val="0"/>
-          <w:color w:val="000000"/>
-          <w:sz w:val="19"/>
-          <w:szCs w:val="19"/>
-          <w:u w:val="none"/>
-          <w:shd w:fill="auto" w:val="clear"/>
-          <w:vertAlign w:val="baseline"/>
-        </w:rPr>
-      </w:pPr>
-      <w:r>
-        <w:rPr>
-          <w:rtl w:val="0"/>
-        </w:rPr>
-      </w:r>
-    </w:p>
-    <w:bookmarkStart w:colFirst="0" w:colLast="0" w:name="bookmark=id.3o7alnk" w:id="32"/>
-    <w:bookmarkEnd w:id="32"/>
-    <w:p>
-      <w:pPr>
-        <w:pStyle w:val="Heading1"/>
-        <w:spacing w:before="0" w:lineRule="auto"/>
-        <w:ind w:firstLine="114"/>
-        <w:rPr/>
-      </w:pPr>
-      <w:bookmarkStart w:colFirst="0" w:colLast="0" w:name="_heading=h.23ckvvd" w:id="33"/>
-      <w:bookmarkEnd w:id="33"/>
-      <w:r>
-        <w:rPr>
-          <w:rtl w:val="0"/>
-        </w:rPr>
-        <w:t xml:space="preserve">Temáticas en general.</w:t>
-      </w:r>
-    </w:p>
-    <w:p>
-      <w:pPr>
-        <w:keepNext w:val="0"/>
-        <w:keepLines w:val="0"/>
-        <w:pageBreakBefore w:val="0"/>
-        <w:widowControl w:val="0"/>
-        <w:pBdr>
-          <w:top w:space="0" w:sz="0" w:val="nil"/>
-          <w:left w:space="0" w:sz="0" w:val="nil"/>
-          <w:bottom w:space="0" w:sz="0" w:val="nil"/>
-          <w:right w:space="0" w:sz="0" w:val="nil"/>
-          <w:between w:space="0" w:sz="0" w:val="nil"/>
-        </w:pBdr>
-        <w:shd w:fill="auto" w:val="clear"/>
-        <w:spacing w:after="0" w:before="9" w:line="240" w:lineRule="auto"/>
-        <w:ind w:left="0" w:right="0" w:firstLine="0"/>
-        <w:jc w:val="left"/>
-        <w:rPr>
-          <w:rFonts w:ascii="Calibri" w:cs="Calibri" w:eastAsia="Calibri" w:hAnsi="Calibri"/>
           <w:b w:val="0"/>
           <w:i w:val="0"/>
           <w:smallCaps w:val="0"/>
@@ -9780,6 +11092,21 @@
     </w:sectPr>
   </w:body>
 </w:document>
+</file>
+
+<file path=word/header1.xml><?xml version="1.0" encoding="utf-8"?>
+<w:hdr xmlns:mc="http://schemas.openxmlformats.org/markup-compatibility/2006" xmlns:o="urn:schemas-microsoft-com:office:office" xmlns:r="http://schemas.openxmlformats.org/officeDocument/2006/relationships" xmlns:m="http://schemas.openxmlformats.org/officeDocument/2006/math" xmlns:v="urn:schemas-microsoft-com:vml" xmlns:wp="http://schemas.openxmlformats.org/drawingml/2006/wordprocessingDrawing" xmlns:w10="urn:schemas-microsoft-com:office:word" xmlns:w="http://schemas.openxmlformats.org/wordprocessingml/2006/main" xmlns:wne="http://schemas.microsoft.com/office/word/2006/wordml" xmlns:sl="http://schemas.openxmlformats.org/schemaLibrary/2006/main" xmlns:a="http://schemas.openxmlformats.org/drawingml/2006/main" xmlns:pic="http://schemas.openxmlformats.org/drawingml/2006/picture" xmlns:c="http://schemas.openxmlformats.org/drawingml/2006/chart" xmlns:lc="http://schemas.openxmlformats.org/drawingml/2006/lockedCanvas" xmlns:dgm="http://schemas.openxmlformats.org/drawingml/2006/diagram" xmlns:wps="http://schemas.microsoft.com/office/word/2010/wordprocessingShape" xmlns:wpg="http://schemas.microsoft.com/office/word/2010/wordprocessingGroup" xmlns:w14="http://schemas.microsoft.com/office/word/2010/wordml" xmlns:w15="http://schemas.microsoft.com/office/word/2012/wordml">
+  <w:p>
+    <w:pPr>
+      <w:rPr/>
+    </w:pPr>
+    <w:r>
+      <w:rPr>
+        <w:rtl w:val="0"/>
+      </w:rPr>
+    </w:r>
+  </w:p>
+</w:hdr>
 </file>
 
 <file path=word/numbering.xml><?xml version="1.0" encoding="utf-8"?>
@@ -10468,7 +11795,7 @@
 
 <file path=customXML/item1.xml><?xml version="1.0" encoding="utf-8"?>
 <go:gDocsCustomXmlDataStorage xmlns:go="http://customooxmlschemas.google.com/" xmlns:r="http://schemas.openxmlformats.org/officeDocument/2006/relationships">
-  <go:docsCustomData xmlns:go="http://customooxmlschemas.google.com/" roundtripDataSignature="AMtx7mjCHxO53+Weew6bcF6FNLNaRUEzaQ==">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</go:docsCustomData>
+  <go:docsCustomData xmlns:go="http://customooxmlschemas.google.com/" roundtripDataSignature="AMtx7mjCHxO53+Weew6bcF6FNLNaRUEzaQ==">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</go:docsCustomData>
 </go:gDocsCustomXmlDataStorage>
 </file>
 

</xml_diff>